<commit_message>
xử lý lưu thông tin lệnh vào DB
</commit_message>
<xml_diff>
--- a/Docs/BacND/Thiết kế CSDL msg_fix - 1.docx
+++ b/Docs/BacND/Thiết kế CSDL msg_fix - 1.docx
@@ -1,6 +1,6 @@
 
 <file path=word/document.xml><?xml version="1.0" encoding="utf-8"?>
-<w:document xmlns:wpc="http://schemas.microsoft.com/office/word/2010/wordprocessingCanvas" xmlns:cx="http://schemas.microsoft.com/office/drawing/2014/chartex" xmlns:cx1="http://schemas.microsoft.com/office/drawing/2015/9/8/chartex" xmlns:cx2="http://schemas.microsoft.com/office/drawing/2015/10/21/chartex" xmlns:cx3="http://schemas.microsoft.com/office/drawing/2016/5/9/chartex" xmlns:cx4="http://schemas.microsoft.com/office/drawing/2016/5/10/chartex" xmlns:cx5="http://schemas.microsoft.com/office/drawing/2016/5/11/chartex" xmlns:cx6="http://schemas.microsoft.com/office/drawing/2016/5/12/chartex" xmlns:cx7="http://schemas.microsoft.com/office/drawing/2016/5/13/chartex" xmlns:cx8="http://schemas.microsoft.com/office/drawing/2016/5/14/chartex" xmlns:mc="http://schemas.openxmlformats.org/markup-compatibility/2006" xmlns:aink="http://schemas.microsoft.com/office/drawing/2016/ink" xmlns:am3d="http://schemas.microsoft.com/office/drawing/2017/model3d" xmlns:o="urn:schemas-microsoft-com:office:office" xmlns:oel="http://schemas.microsoft.com/office/2019/extlst" xmlns:r="http://schemas.openxmlformats.org/officeDocument/2006/relationships" xmlns:m="http://schemas.openxmlformats.org/officeDocument/2006/math" xmlns:v="urn:schemas-microsoft-com:vml" xmlns:wp14="http://schemas.microsoft.com/office/word/2010/wordprocessingDrawing" xmlns:wp="http://schemas.openxmlformats.org/drawingml/2006/wordprocessingDrawing" xmlns:w10="urn:schemas-microsoft-com:office:word" xmlns:w="http://schemas.openxmlformats.org/wordprocessingml/2006/main" xmlns:w14="http://schemas.microsoft.com/office/word/2010/wordml" xmlns:w15="http://schemas.microsoft.com/office/word/2012/wordml" xmlns:w16cex="http://schemas.microsoft.com/office/word/2018/wordml/cex" xmlns:w16cid="http://schemas.microsoft.com/office/word/2016/wordml/cid" xmlns:w16="http://schemas.microsoft.com/office/word/2018/wordml" xmlns:w16sdtdh="http://schemas.microsoft.com/office/word/2020/wordml/sdtdatahash" xmlns:w16se="http://schemas.microsoft.com/office/word/2015/wordml/symex" xmlns:wpg="http://schemas.microsoft.com/office/word/2010/wordprocessingGroup" xmlns:wpi="http://schemas.microsoft.com/office/word/2010/wordprocessingInk" xmlns:wne="http://schemas.microsoft.com/office/word/2006/wordml" xmlns:wps="http://schemas.microsoft.com/office/word/2010/wordprocessingShape" mc:Ignorable="w14 w15 w16se w16cid w16 w16cex w16sdtdh wp14">
+<w:document xmlns:wpc="http://schemas.microsoft.com/office/word/2010/wordprocessingCanvas" xmlns:mc="http://schemas.openxmlformats.org/markup-compatibility/2006" xmlns:o="urn:schemas-microsoft-com:office:office" xmlns:r="http://schemas.openxmlformats.org/officeDocument/2006/relationships" xmlns:m="http://schemas.openxmlformats.org/officeDocument/2006/math" xmlns:v="urn:schemas-microsoft-com:vml" xmlns:wp14="http://schemas.microsoft.com/office/word/2010/wordprocessingDrawing" xmlns:wp="http://schemas.openxmlformats.org/drawingml/2006/wordprocessingDrawing" xmlns:w10="urn:schemas-microsoft-com:office:word" xmlns:w="http://schemas.openxmlformats.org/wordprocessingml/2006/main" xmlns:w14="http://schemas.microsoft.com/office/word/2010/wordml" xmlns:wpg="http://schemas.microsoft.com/office/word/2010/wordprocessingGroup" xmlns:wpi="http://schemas.microsoft.com/office/word/2010/wordprocessingInk" xmlns:wne="http://schemas.microsoft.com/office/word/2006/wordml" xmlns:wps="http://schemas.microsoft.com/office/word/2010/wordprocessingShape" mc:Ignorable="w14 wp14">
   <w:body>
     <w:p>
       <w:pPr>
@@ -19190,6 +19190,7 @@
                 <w:sz w:val="26"/>
                 <w:szCs w:val="26"/>
               </w:rPr>
+              <w:lastRenderedPageBreak/>
               <w:t xml:space="preserve">LASTCHANGE  </w:t>
             </w:r>
           </w:p>
@@ -20807,6 +20808,7 @@
                 <w:sz w:val="26"/>
                 <w:szCs w:val="26"/>
               </w:rPr>
+              <w:lastRenderedPageBreak/>
               <w:t>SENDINGTIME</w:t>
             </w:r>
           </w:p>
@@ -22703,7 +22705,7 @@
                 <w:szCs w:val="26"/>
               </w:rPr>
             </w:pPr>
-            <w:hyperlink r:id="rId8" w:tgtFrame="_blank" w:history="1">
+            <w:hyperlink r:id="rId9" w:tgtFrame="_blank" w:history="1">
               <w:r>
                 <w:rPr>
                   <w:rStyle w:val="Hyperlink"/>
@@ -27297,7 +27299,7 @@
                 <w:szCs w:val="26"/>
               </w:rPr>
             </w:pPr>
-            <w:hyperlink r:id="rId9" w:tgtFrame="_blank" w:history="1">
+            <w:hyperlink r:id="rId10" w:tgtFrame="_blank" w:history="1">
               <w:r>
                 <w:rPr>
                   <w:rStyle w:val="Hyperlink"/>
@@ -29142,7 +29144,7 @@
                 <w:szCs w:val="26"/>
               </w:rPr>
             </w:pPr>
-            <w:hyperlink r:id="rId10" w:tgtFrame="_blank" w:history="1">
+            <w:hyperlink r:id="rId11" w:tgtFrame="_blank" w:history="1">
               <w:r>
                 <w:rPr>
                   <w:rStyle w:val="Hyperlink"/>
@@ -29304,7 +29306,7 @@
                 <w:szCs w:val="26"/>
               </w:rPr>
             </w:pPr>
-            <w:hyperlink r:id="rId11" w:tgtFrame="_blank" w:history="1">
+            <w:hyperlink r:id="rId12" w:tgtFrame="_blank" w:history="1">
               <w:r>
                 <w:rPr>
                   <w:rStyle w:val="Hyperlink"/>
@@ -29466,7 +29468,7 @@
                 <w:szCs w:val="26"/>
               </w:rPr>
             </w:pPr>
-            <w:hyperlink r:id="rId12" w:tgtFrame="_blank" w:history="1">
+            <w:hyperlink r:id="rId13" w:tgtFrame="_blank" w:history="1">
               <w:r>
                 <w:rPr>
                   <w:rStyle w:val="Hyperlink"/>
@@ -29628,7 +29630,7 @@
                 <w:szCs w:val="26"/>
               </w:rPr>
             </w:pPr>
-            <w:hyperlink r:id="rId13" w:tgtFrame="_blank" w:history="1">
+            <w:hyperlink r:id="rId14" w:tgtFrame="_blank" w:history="1">
               <w:r>
                 <w:rPr>
                   <w:rStyle w:val="Hyperlink"/>
@@ -30267,7 +30269,7 @@
                 <w:szCs w:val="26"/>
               </w:rPr>
             </w:pPr>
-            <w:hyperlink r:id="rId14" w:tgtFrame="_blank" w:history="1">
+            <w:hyperlink r:id="rId15" w:tgtFrame="_blank" w:history="1">
               <w:r>
                 <w:rPr>
                   <w:rStyle w:val="Hyperlink"/>
@@ -34343,6 +34345,7 @@
                 <w:sz w:val="26"/>
                 <w:szCs w:val="26"/>
               </w:rPr>
+              <w:lastRenderedPageBreak/>
               <w:t>REPURCHASERATE</w:t>
             </w:r>
           </w:p>
@@ -34495,7 +34498,7 @@
                 <w:szCs w:val="26"/>
               </w:rPr>
             </w:pPr>
-            <w:hyperlink r:id="rId15" w:tgtFrame="_blank" w:history="1">
+            <w:hyperlink r:id="rId16" w:tgtFrame="_blank" w:history="1">
               <w:r>
                 <w:rPr>
                   <w:rStyle w:val="Hyperlink"/>
@@ -34986,7 +34989,7 @@
                 <w:szCs w:val="26"/>
               </w:rPr>
             </w:pPr>
-            <w:hyperlink r:id="rId16" w:tgtFrame="_blank" w:history="1">
+            <w:hyperlink r:id="rId17" w:tgtFrame="_blank" w:history="1">
               <w:r>
                 <w:rPr>
                   <w:rStyle w:val="Hyperlink"/>
@@ -35160,7 +35163,7 @@
                 <w:szCs w:val="26"/>
               </w:rPr>
             </w:pPr>
-            <w:hyperlink r:id="rId17" w:tgtFrame="_blank" w:history="1">
+            <w:hyperlink r:id="rId18" w:tgtFrame="_blank" w:history="1">
               <w:r>
                 <w:rPr>
                   <w:rStyle w:val="Hyperlink"/>
@@ -35493,7 +35496,7 @@
                 <w:szCs w:val="26"/>
               </w:rPr>
             </w:pPr>
-            <w:hyperlink r:id="rId18" w:tgtFrame="_blank" w:history="1">
+            <w:hyperlink r:id="rId19" w:tgtFrame="_blank" w:history="1">
               <w:r>
                 <w:rPr>
                   <w:rStyle w:val="Hyperlink"/>
@@ -36333,7 +36336,7 @@
                 <w:szCs w:val="26"/>
               </w:rPr>
             </w:pPr>
-            <w:hyperlink r:id="rId19" w:tgtFrame="_blank" w:history="1">
+            <w:hyperlink r:id="rId20" w:tgtFrame="_blank" w:history="1">
               <w:r>
                 <w:rPr>
                   <w:rStyle w:val="Hyperlink"/>
@@ -41402,7 +41405,12 @@
         <w:t>sg</w:t>
       </w:r>
       <w:r>
-        <w:t xml:space="preserve"> có tag 25</w:t>
+        <w:t xml:space="preserve"> có tag 3</w:t>
+      </w:r>
+      <w:bookmarkStart w:id="12" w:name="_GoBack"/>
+      <w:bookmarkEnd w:id="12"/>
+      <w:r>
+        <w:t>5</w:t>
       </w:r>
       <w:r>
         <w:t xml:space="preserve"> = 8)</w:t>
@@ -46934,6 +46942,7 @@
                 <w:sz w:val="26"/>
                 <w:szCs w:val="26"/>
               </w:rPr>
+              <w:lastRenderedPageBreak/>
               <w:t xml:space="preserve">LASTCHANGE  </w:t>
             </w:r>
           </w:p>
@@ -47241,8 +47250,8 @@
       </w:pPr>
     </w:p>
     <w:sectPr>
-      <w:headerReference w:type="default" r:id="rId20"/>
-      <w:footerReference w:type="default" r:id="rId21"/>
+      <w:headerReference w:type="default" r:id="rId21"/>
+      <w:footerReference w:type="default" r:id="rId22"/>
       <w:pgSz w:w="11906" w:h="16838" w:code="9"/>
       <w:pgMar w:top="1620" w:right="1376" w:bottom="1800" w:left="1800" w:header="720" w:footer="720" w:gutter="0"/>
       <w:cols w:space="720"/>
@@ -47253,7 +47262,7 @@
 </file>
 
 <file path=word/endnotes.xml><?xml version="1.0" encoding="utf-8"?>
-<w:endnotes xmlns:wpc="http://schemas.microsoft.com/office/word/2010/wordprocessingCanvas" xmlns:cx="http://schemas.microsoft.com/office/drawing/2014/chartex" xmlns:cx1="http://schemas.microsoft.com/office/drawing/2015/9/8/chartex" xmlns:cx2="http://schemas.microsoft.com/office/drawing/2015/10/21/chartex" xmlns:cx3="http://schemas.microsoft.com/office/drawing/2016/5/9/chartex" xmlns:cx4="http://schemas.microsoft.com/office/drawing/2016/5/10/chartex" xmlns:cx5="http://schemas.microsoft.com/office/drawing/2016/5/11/chartex" xmlns:cx6="http://schemas.microsoft.com/office/drawing/2016/5/12/chartex" xmlns:cx7="http://schemas.microsoft.com/office/drawing/2016/5/13/chartex" xmlns:cx8="http://schemas.microsoft.com/office/drawing/2016/5/14/chartex" xmlns:mc="http://schemas.openxmlformats.org/markup-compatibility/2006" xmlns:aink="http://schemas.microsoft.com/office/drawing/2016/ink" xmlns:am3d="http://schemas.microsoft.com/office/drawing/2017/model3d" xmlns:o="urn:schemas-microsoft-com:office:office" xmlns:oel="http://schemas.microsoft.com/office/2019/extlst" xmlns:r="http://schemas.openxmlformats.org/officeDocument/2006/relationships" xmlns:m="http://schemas.openxmlformats.org/officeDocument/2006/math" xmlns:v="urn:schemas-microsoft-com:vml" xmlns:wp14="http://schemas.microsoft.com/office/word/2010/wordprocessingDrawing" xmlns:wp="http://schemas.openxmlformats.org/drawingml/2006/wordprocessingDrawing" xmlns:w10="urn:schemas-microsoft-com:office:word" xmlns:w="http://schemas.openxmlformats.org/wordprocessingml/2006/main" xmlns:w14="http://schemas.microsoft.com/office/word/2010/wordml" xmlns:w15="http://schemas.microsoft.com/office/word/2012/wordml" xmlns:w16cex="http://schemas.microsoft.com/office/word/2018/wordml/cex" xmlns:w16cid="http://schemas.microsoft.com/office/word/2016/wordml/cid" xmlns:w16="http://schemas.microsoft.com/office/word/2018/wordml" xmlns:w16sdtdh="http://schemas.microsoft.com/office/word/2020/wordml/sdtdatahash" xmlns:w16se="http://schemas.microsoft.com/office/word/2015/wordml/symex" xmlns:wpg="http://schemas.microsoft.com/office/word/2010/wordprocessingGroup" xmlns:wpi="http://schemas.microsoft.com/office/word/2010/wordprocessingInk" xmlns:wne="http://schemas.microsoft.com/office/word/2006/wordml" xmlns:wps="http://schemas.microsoft.com/office/word/2010/wordprocessingShape" mc:Ignorable="w14 w15 w16se w16cid w16 w16cex w16sdtdh wp14">
+<w:endnotes xmlns:wpc="http://schemas.microsoft.com/office/word/2010/wordprocessingCanvas" xmlns:mc="http://schemas.openxmlformats.org/markup-compatibility/2006" xmlns:o="urn:schemas-microsoft-com:office:office" xmlns:r="http://schemas.openxmlformats.org/officeDocument/2006/relationships" xmlns:m="http://schemas.openxmlformats.org/officeDocument/2006/math" xmlns:v="urn:schemas-microsoft-com:vml" xmlns:wp14="http://schemas.microsoft.com/office/word/2010/wordprocessingDrawing" xmlns:wp="http://schemas.openxmlformats.org/drawingml/2006/wordprocessingDrawing" xmlns:w10="urn:schemas-microsoft-com:office:word" xmlns:w="http://schemas.openxmlformats.org/wordprocessingml/2006/main" xmlns:w14="http://schemas.microsoft.com/office/word/2010/wordml" xmlns:wpg="http://schemas.microsoft.com/office/word/2010/wordprocessingGroup" xmlns:wpi="http://schemas.microsoft.com/office/word/2010/wordprocessingInk" xmlns:wne="http://schemas.microsoft.com/office/word/2006/wordml" xmlns:wps="http://schemas.microsoft.com/office/word/2010/wordprocessingShape" mc:Ignorable="w14 wp14">
   <w:endnote w:type="separator" w:id="-1">
     <w:p>
       <w:pPr>
@@ -47278,7 +47287,7 @@
 </file>
 
 <file path=word/footer1.xml><?xml version="1.0" encoding="utf-8"?>
-<w:ftr xmlns:wpc="http://schemas.microsoft.com/office/word/2010/wordprocessingCanvas" xmlns:cx="http://schemas.microsoft.com/office/drawing/2014/chartex" xmlns:cx1="http://schemas.microsoft.com/office/drawing/2015/9/8/chartex" xmlns:cx2="http://schemas.microsoft.com/office/drawing/2015/10/21/chartex" xmlns:cx3="http://schemas.microsoft.com/office/drawing/2016/5/9/chartex" xmlns:cx4="http://schemas.microsoft.com/office/drawing/2016/5/10/chartex" xmlns:cx5="http://schemas.microsoft.com/office/drawing/2016/5/11/chartex" xmlns:cx6="http://schemas.microsoft.com/office/drawing/2016/5/12/chartex" xmlns:cx7="http://schemas.microsoft.com/office/drawing/2016/5/13/chartex" xmlns:cx8="http://schemas.microsoft.com/office/drawing/2016/5/14/chartex" xmlns:mc="http://schemas.openxmlformats.org/markup-compatibility/2006" xmlns:aink="http://schemas.microsoft.com/office/drawing/2016/ink" xmlns:am3d="http://schemas.microsoft.com/office/drawing/2017/model3d" xmlns:o="urn:schemas-microsoft-com:office:office" xmlns:oel="http://schemas.microsoft.com/office/2019/extlst" xmlns:r="http://schemas.openxmlformats.org/officeDocument/2006/relationships" xmlns:m="http://schemas.openxmlformats.org/officeDocument/2006/math" xmlns:v="urn:schemas-microsoft-com:vml" xmlns:wp14="http://schemas.microsoft.com/office/word/2010/wordprocessingDrawing" xmlns:wp="http://schemas.openxmlformats.org/drawingml/2006/wordprocessingDrawing" xmlns:w10="urn:schemas-microsoft-com:office:word" xmlns:w="http://schemas.openxmlformats.org/wordprocessingml/2006/main" xmlns:w14="http://schemas.microsoft.com/office/word/2010/wordml" xmlns:w15="http://schemas.microsoft.com/office/word/2012/wordml" xmlns:w16cex="http://schemas.microsoft.com/office/word/2018/wordml/cex" xmlns:w16cid="http://schemas.microsoft.com/office/word/2016/wordml/cid" xmlns:w16="http://schemas.microsoft.com/office/word/2018/wordml" xmlns:w16sdtdh="http://schemas.microsoft.com/office/word/2020/wordml/sdtdatahash" xmlns:w16se="http://schemas.microsoft.com/office/word/2015/wordml/symex" xmlns:wpg="http://schemas.microsoft.com/office/word/2010/wordprocessingGroup" xmlns:wpi="http://schemas.microsoft.com/office/word/2010/wordprocessingInk" xmlns:wne="http://schemas.microsoft.com/office/word/2006/wordml" xmlns:wps="http://schemas.microsoft.com/office/word/2010/wordprocessingShape" mc:Ignorable="w14 w15 w16se w16cid w16 w16cex w16sdtdh wp14">
+<w:ftr xmlns:wpc="http://schemas.microsoft.com/office/word/2010/wordprocessingCanvas" xmlns:mc="http://schemas.openxmlformats.org/markup-compatibility/2006" xmlns:o="urn:schemas-microsoft-com:office:office" xmlns:r="http://schemas.openxmlformats.org/officeDocument/2006/relationships" xmlns:m="http://schemas.openxmlformats.org/officeDocument/2006/math" xmlns:v="urn:schemas-microsoft-com:vml" xmlns:wp14="http://schemas.microsoft.com/office/word/2010/wordprocessingDrawing" xmlns:wp="http://schemas.openxmlformats.org/drawingml/2006/wordprocessingDrawing" xmlns:w10="urn:schemas-microsoft-com:office:word" xmlns:w="http://schemas.openxmlformats.org/wordprocessingml/2006/main" xmlns:w14="http://schemas.microsoft.com/office/word/2010/wordml" xmlns:wpg="http://schemas.microsoft.com/office/word/2010/wordprocessingGroup" xmlns:wpi="http://schemas.microsoft.com/office/word/2010/wordprocessingInk" xmlns:wne="http://schemas.microsoft.com/office/word/2006/wordml" xmlns:wps="http://schemas.microsoft.com/office/word/2010/wordprocessingShape" mc:Ignorable="w14 wp14">
   <w:sdt>
     <w:sdtPr>
       <w:id w:val="1235122454"/>
@@ -47316,7 +47325,7 @@
           <w:rPr>
             <w:noProof/>
           </w:rPr>
-          <w:t>2</w:t>
+          <w:t>34</w:t>
         </w:r>
         <w:r>
           <w:rPr>
@@ -47346,7 +47355,7 @@
 </file>
 
 <file path=word/footnotes.xml><?xml version="1.0" encoding="utf-8"?>
-<w:footnotes xmlns:wpc="http://schemas.microsoft.com/office/word/2010/wordprocessingCanvas" xmlns:cx="http://schemas.microsoft.com/office/drawing/2014/chartex" xmlns:cx1="http://schemas.microsoft.com/office/drawing/2015/9/8/chartex" xmlns:cx2="http://schemas.microsoft.com/office/drawing/2015/10/21/chartex" xmlns:cx3="http://schemas.microsoft.com/office/drawing/2016/5/9/chartex" xmlns:cx4="http://schemas.microsoft.com/office/drawing/2016/5/10/chartex" xmlns:cx5="http://schemas.microsoft.com/office/drawing/2016/5/11/chartex" xmlns:cx6="http://schemas.microsoft.com/office/drawing/2016/5/12/chartex" xmlns:cx7="http://schemas.microsoft.com/office/drawing/2016/5/13/chartex" xmlns:cx8="http://schemas.microsoft.com/office/drawing/2016/5/14/chartex" xmlns:mc="http://schemas.openxmlformats.org/markup-compatibility/2006" xmlns:aink="http://schemas.microsoft.com/office/drawing/2016/ink" xmlns:am3d="http://schemas.microsoft.com/office/drawing/2017/model3d" xmlns:o="urn:schemas-microsoft-com:office:office" xmlns:oel="http://schemas.microsoft.com/office/2019/extlst" xmlns:r="http://schemas.openxmlformats.org/officeDocument/2006/relationships" xmlns:m="http://schemas.openxmlformats.org/officeDocument/2006/math" xmlns:v="urn:schemas-microsoft-com:vml" xmlns:wp14="http://schemas.microsoft.com/office/word/2010/wordprocessingDrawing" xmlns:wp="http://schemas.openxmlformats.org/drawingml/2006/wordprocessingDrawing" xmlns:w10="urn:schemas-microsoft-com:office:word" xmlns:w="http://schemas.openxmlformats.org/wordprocessingml/2006/main" xmlns:w14="http://schemas.microsoft.com/office/word/2010/wordml" xmlns:w15="http://schemas.microsoft.com/office/word/2012/wordml" xmlns:w16cex="http://schemas.microsoft.com/office/word/2018/wordml/cex" xmlns:w16cid="http://schemas.microsoft.com/office/word/2016/wordml/cid" xmlns:w16="http://schemas.microsoft.com/office/word/2018/wordml" xmlns:w16sdtdh="http://schemas.microsoft.com/office/word/2020/wordml/sdtdatahash" xmlns:w16se="http://schemas.microsoft.com/office/word/2015/wordml/symex" xmlns:wpg="http://schemas.microsoft.com/office/word/2010/wordprocessingGroup" xmlns:wpi="http://schemas.microsoft.com/office/word/2010/wordprocessingInk" xmlns:wne="http://schemas.microsoft.com/office/word/2006/wordml" xmlns:wps="http://schemas.microsoft.com/office/word/2010/wordprocessingShape" mc:Ignorable="w14 w15 w16se w16cid w16 w16cex w16sdtdh wp14">
+<w:footnotes xmlns:wpc="http://schemas.microsoft.com/office/word/2010/wordprocessingCanvas" xmlns:mc="http://schemas.openxmlformats.org/markup-compatibility/2006" xmlns:o="urn:schemas-microsoft-com:office:office" xmlns:r="http://schemas.openxmlformats.org/officeDocument/2006/relationships" xmlns:m="http://schemas.openxmlformats.org/officeDocument/2006/math" xmlns:v="urn:schemas-microsoft-com:vml" xmlns:wp14="http://schemas.microsoft.com/office/word/2010/wordprocessingDrawing" xmlns:wp="http://schemas.openxmlformats.org/drawingml/2006/wordprocessingDrawing" xmlns:w10="urn:schemas-microsoft-com:office:word" xmlns:w="http://schemas.openxmlformats.org/wordprocessingml/2006/main" xmlns:w14="http://schemas.microsoft.com/office/word/2010/wordml" xmlns:wpg="http://schemas.microsoft.com/office/word/2010/wordprocessingGroup" xmlns:wpi="http://schemas.microsoft.com/office/word/2010/wordprocessingInk" xmlns:wne="http://schemas.microsoft.com/office/word/2006/wordml" xmlns:wps="http://schemas.microsoft.com/office/word/2010/wordprocessingShape" mc:Ignorable="w14 wp14">
   <w:footnote w:type="separator" w:id="-1">
     <w:p>
       <w:pPr>
@@ -47371,7 +47380,7 @@
 </file>
 
 <file path=word/header1.xml><?xml version="1.0" encoding="utf-8"?>
-<w:hdr xmlns:wpc="http://schemas.microsoft.com/office/word/2010/wordprocessingCanvas" xmlns:cx="http://schemas.microsoft.com/office/drawing/2014/chartex" xmlns:cx1="http://schemas.microsoft.com/office/drawing/2015/9/8/chartex" xmlns:cx2="http://schemas.microsoft.com/office/drawing/2015/10/21/chartex" xmlns:cx3="http://schemas.microsoft.com/office/drawing/2016/5/9/chartex" xmlns:cx4="http://schemas.microsoft.com/office/drawing/2016/5/10/chartex" xmlns:cx5="http://schemas.microsoft.com/office/drawing/2016/5/11/chartex" xmlns:cx6="http://schemas.microsoft.com/office/drawing/2016/5/12/chartex" xmlns:cx7="http://schemas.microsoft.com/office/drawing/2016/5/13/chartex" xmlns:cx8="http://schemas.microsoft.com/office/drawing/2016/5/14/chartex" xmlns:mc="http://schemas.openxmlformats.org/markup-compatibility/2006" xmlns:aink="http://schemas.microsoft.com/office/drawing/2016/ink" xmlns:am3d="http://schemas.microsoft.com/office/drawing/2017/model3d" xmlns:o="urn:schemas-microsoft-com:office:office" xmlns:oel="http://schemas.microsoft.com/office/2019/extlst" xmlns:r="http://schemas.openxmlformats.org/officeDocument/2006/relationships" xmlns:m="http://schemas.openxmlformats.org/officeDocument/2006/math" xmlns:v="urn:schemas-microsoft-com:vml" xmlns:wp14="http://schemas.microsoft.com/office/word/2010/wordprocessingDrawing" xmlns:wp="http://schemas.openxmlformats.org/drawingml/2006/wordprocessingDrawing" xmlns:w10="urn:schemas-microsoft-com:office:word" xmlns:w="http://schemas.openxmlformats.org/wordprocessingml/2006/main" xmlns:w14="http://schemas.microsoft.com/office/word/2010/wordml" xmlns:w15="http://schemas.microsoft.com/office/word/2012/wordml" xmlns:w16cex="http://schemas.microsoft.com/office/word/2018/wordml/cex" xmlns:w16cid="http://schemas.microsoft.com/office/word/2016/wordml/cid" xmlns:w16="http://schemas.microsoft.com/office/word/2018/wordml" xmlns:w16sdtdh="http://schemas.microsoft.com/office/word/2020/wordml/sdtdatahash" xmlns:w16se="http://schemas.microsoft.com/office/word/2015/wordml/symex" xmlns:wpg="http://schemas.microsoft.com/office/word/2010/wordprocessingGroup" xmlns:wpi="http://schemas.microsoft.com/office/word/2010/wordprocessingInk" xmlns:wne="http://schemas.microsoft.com/office/word/2006/wordml" xmlns:wps="http://schemas.microsoft.com/office/word/2010/wordprocessingShape" mc:Ignorable="w14 w15 w16se w16cid w16 w16cex w16sdtdh wp14">
+<w:hdr xmlns:wpc="http://schemas.microsoft.com/office/word/2010/wordprocessingCanvas" xmlns:mc="http://schemas.openxmlformats.org/markup-compatibility/2006" xmlns:o="urn:schemas-microsoft-com:office:office" xmlns:r="http://schemas.openxmlformats.org/officeDocument/2006/relationships" xmlns:m="http://schemas.openxmlformats.org/officeDocument/2006/math" xmlns:v="urn:schemas-microsoft-com:vml" xmlns:wp14="http://schemas.microsoft.com/office/word/2010/wordprocessingDrawing" xmlns:wp="http://schemas.openxmlformats.org/drawingml/2006/wordprocessingDrawing" xmlns:w10="urn:schemas-microsoft-com:office:word" xmlns:w="http://schemas.openxmlformats.org/wordprocessingml/2006/main" xmlns:w14="http://schemas.microsoft.com/office/word/2010/wordml" xmlns:wpg="http://schemas.microsoft.com/office/word/2010/wordprocessingGroup" xmlns:wpi="http://schemas.microsoft.com/office/word/2010/wordprocessingInk" xmlns:wne="http://schemas.microsoft.com/office/word/2006/wordml" xmlns:wps="http://schemas.microsoft.com/office/word/2010/wordprocessingShape" mc:Ignorable="w14 wp14">
   <w:p>
     <w:pPr>
       <w:pStyle w:val="Header"/>
@@ -47386,7 +47395,7 @@
           <v:path arrowok="t" fillok="f" o:connecttype="none"/>
           <o:lock v:ext="edit" shapetype="t"/>
         </v:shapetype>
-        <v:shape id="Straight Arrow Connector 16" o:spid="_x0000_s1030" type="#_x0000_t32" style="position:absolute;left:0;text-align:left;margin-left:0;margin-top:35pt;width:428.25pt;height:0;z-index:251658752;visibility:visible;mso-wrap-style:square;mso-width-percent:0;mso-height-percent:0;mso-wrap-distance-left:9pt;mso-wrap-distance-top:0;mso-wrap-distance-right:9pt;mso-wrap-distance-bottom:0;mso-position-horizontal:absolute;mso-position-horizontal-relative:text;mso-position-vertical:absolute;mso-position-vertical-relative:text;mso-width-percent:0;mso-height-percent:0;mso-width-relative:page;mso-height-relative:page" o:gfxdata="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" strokecolor="#ed7d31" strokeweight="1.4pt">
+        <v:shape id="Straight Arrow Connector 16" o:spid="_x0000_s2054" type="#_x0000_t32" style="position:absolute;left:0;text-align:left;margin-left:0;margin-top:35pt;width:428.25pt;height:0;z-index:251658752;visibility:visible;mso-wrap-style:square;mso-width-percent:0;mso-height-percent:0;mso-wrap-distance-left:9pt;mso-wrap-distance-top:0;mso-wrap-distance-right:9pt;mso-wrap-distance-bottom:0;mso-position-horizontal:absolute;mso-position-horizontal-relative:text;mso-position-vertical:absolute;mso-position-vertical-relative:text;mso-width-percent:0;mso-height-percent:0;mso-width-relative:page;mso-height-relative:page" o:gfxdata="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" strokecolor="#ed7d31" strokeweight="1.4pt">
           <v:shadow color="#868686"/>
         </v:shape>
       </w:pict>
@@ -47400,7 +47409,7 @@
           <v:stroke joinstyle="miter"/>
           <v:path gradientshapeok="t" o:connecttype="rect"/>
         </v:shapetype>
-        <v:shape id="Text Box 59" o:spid="_x0000_s1029" type="#_x0000_t202" style="position:absolute;left:0;text-align:left;margin-left:95.05pt;margin-top:-6pt;width:5in;height:35.25pt;z-index:251657728;visibility:visible;mso-wrap-style:square;mso-width-percent:0;mso-height-percent:0;mso-wrap-distance-left:9pt;mso-wrap-distance-top:0;mso-wrap-distance-right:9pt;mso-wrap-distance-bottom:0;mso-position-horizontal:absolute;mso-position-horizontal-relative:text;mso-position-vertical:absolute;mso-position-vertical-relative:text;mso-width-percent:0;mso-height-percent:0;mso-width-relative:margin;mso-height-relative:margin;v-text-anchor:top" o:gfxdata="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" filled="f" stroked="f" strokeweight=".5pt">
+        <v:shape id="Text Box 59" o:spid="_x0000_s2053" type="#_x0000_t202" style="position:absolute;left:0;text-align:left;margin-left:95.05pt;margin-top:-6pt;width:5in;height:35.25pt;z-index:251657728;visibility:visible;mso-wrap-style:square;mso-width-percent:0;mso-height-percent:0;mso-wrap-distance-left:9pt;mso-wrap-distance-top:0;mso-wrap-distance-right:9pt;mso-wrap-distance-bottom:0;mso-position-horizontal:absolute;mso-position-horizontal-relative:text;mso-position-vertical:absolute;mso-position-vertical-relative:text;mso-width-percent:0;mso-height-percent:0;mso-width-relative:margin;mso-height-relative:margin;v-text-anchor:top" o:gfxdata="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" filled="f" stroked="f" strokeweight=".5pt">
           <v:textbox style="mso-next-textbox:#Text Box 59">
             <w:txbxContent>
               <w:p>
@@ -47501,8 +47510,8 @@
 </file>
 
 <file path=word/numbering.xml><?xml version="1.0" encoding="utf-8"?>
-<w:numbering xmlns:wpc="http://schemas.microsoft.com/office/word/2010/wordprocessingCanvas" xmlns:cx="http://schemas.microsoft.com/office/drawing/2014/chartex" xmlns:cx1="http://schemas.microsoft.com/office/drawing/2015/9/8/chartex" xmlns:cx2="http://schemas.microsoft.com/office/drawing/2015/10/21/chartex" xmlns:cx3="http://schemas.microsoft.com/office/drawing/2016/5/9/chartex" xmlns:cx4="http://schemas.microsoft.com/office/drawing/2016/5/10/chartex" xmlns:cx5="http://schemas.microsoft.com/office/drawing/2016/5/11/chartex" xmlns:cx6="http://schemas.microsoft.com/office/drawing/2016/5/12/chartex" xmlns:cx7="http://schemas.microsoft.com/office/drawing/2016/5/13/chartex" xmlns:cx8="http://schemas.microsoft.com/office/drawing/2016/5/14/chartex" xmlns:mc="http://schemas.openxmlformats.org/markup-compatibility/2006" xmlns:aink="http://schemas.microsoft.com/office/drawing/2016/ink" xmlns:am3d="http://schemas.microsoft.com/office/drawing/2017/model3d" xmlns:o="urn:schemas-microsoft-com:office:office" xmlns:oel="http://schemas.microsoft.com/office/2019/extlst" xmlns:r="http://schemas.openxmlformats.org/officeDocument/2006/relationships" xmlns:m="http://schemas.openxmlformats.org/officeDocument/2006/math" xmlns:v="urn:schemas-microsoft-com:vml" xmlns:wp14="http://schemas.microsoft.com/office/word/2010/wordprocessingDrawing" xmlns:wp="http://schemas.openxmlformats.org/drawingml/2006/wordprocessingDrawing" xmlns:w10="urn:schemas-microsoft-com:office:word" xmlns:w="http://schemas.openxmlformats.org/wordprocessingml/2006/main" xmlns:w14="http://schemas.microsoft.com/office/word/2010/wordml" xmlns:w15="http://schemas.microsoft.com/office/word/2012/wordml" xmlns:w16cex="http://schemas.microsoft.com/office/word/2018/wordml/cex" xmlns:w16cid="http://schemas.microsoft.com/office/word/2016/wordml/cid" xmlns:w16="http://schemas.microsoft.com/office/word/2018/wordml" xmlns:w16sdtdh="http://schemas.microsoft.com/office/word/2020/wordml/sdtdatahash" xmlns:w16se="http://schemas.microsoft.com/office/word/2015/wordml/symex" xmlns:wpg="http://schemas.microsoft.com/office/word/2010/wordprocessingGroup" xmlns:wpi="http://schemas.microsoft.com/office/word/2010/wordprocessingInk" xmlns:wne="http://schemas.microsoft.com/office/word/2006/wordml" xmlns:wps="http://schemas.microsoft.com/office/word/2010/wordprocessingShape" mc:Ignorable="w14 w15 w16se w16cid w16 w16cex w16sdtdh wp14">
-  <w:abstractNum w:abstractNumId="0" w15:restartNumberingAfterBreak="0">
+<w:numbering xmlns:wpc="http://schemas.microsoft.com/office/word/2010/wordprocessingCanvas" xmlns:mc="http://schemas.openxmlformats.org/markup-compatibility/2006" xmlns:o="urn:schemas-microsoft-com:office:office" xmlns:r="http://schemas.openxmlformats.org/officeDocument/2006/relationships" xmlns:m="http://schemas.openxmlformats.org/officeDocument/2006/math" xmlns:v="urn:schemas-microsoft-com:vml" xmlns:wp14="http://schemas.microsoft.com/office/word/2010/wordprocessingDrawing" xmlns:wp="http://schemas.openxmlformats.org/drawingml/2006/wordprocessingDrawing" xmlns:w10="urn:schemas-microsoft-com:office:word" xmlns:w="http://schemas.openxmlformats.org/wordprocessingml/2006/main" xmlns:w14="http://schemas.microsoft.com/office/word/2010/wordml" xmlns:wpg="http://schemas.microsoft.com/office/word/2010/wordprocessingGroup" xmlns:wpi="http://schemas.microsoft.com/office/word/2010/wordprocessingInk" xmlns:wne="http://schemas.microsoft.com/office/word/2006/wordml" xmlns:wps="http://schemas.microsoft.com/office/word/2010/wordprocessingShape" mc:Ignorable="w14 wp14">
+  <w:abstractNum w:abstractNumId="0">
     <w:nsid w:val="FFFFFF7C"/>
     <w:multiLevelType w:val="singleLevel"/>
     <w:tmpl w:val="D602C43C"/>
@@ -47520,7 +47529,7 @@
       </w:pPr>
     </w:lvl>
   </w:abstractNum>
-  <w:abstractNum w:abstractNumId="1" w15:restartNumberingAfterBreak="0">
+  <w:abstractNum w:abstractNumId="1">
     <w:nsid w:val="FFFFFF7D"/>
     <w:multiLevelType w:val="singleLevel"/>
     <w:tmpl w:val="619C053C"/>
@@ -47538,7 +47547,7 @@
       </w:pPr>
     </w:lvl>
   </w:abstractNum>
-  <w:abstractNum w:abstractNumId="2" w15:restartNumberingAfterBreak="0">
+  <w:abstractNum w:abstractNumId="2">
     <w:nsid w:val="FFFFFF7E"/>
     <w:multiLevelType w:val="singleLevel"/>
     <w:tmpl w:val="CC427994"/>
@@ -47556,7 +47565,7 @@
       </w:pPr>
     </w:lvl>
   </w:abstractNum>
-  <w:abstractNum w:abstractNumId="3" w15:restartNumberingAfterBreak="0">
+  <w:abstractNum w:abstractNumId="3">
     <w:nsid w:val="FFFFFF7F"/>
     <w:multiLevelType w:val="singleLevel"/>
     <w:tmpl w:val="5070344A"/>
@@ -47574,7 +47583,7 @@
       </w:pPr>
     </w:lvl>
   </w:abstractNum>
-  <w:abstractNum w:abstractNumId="4" w15:restartNumberingAfterBreak="0">
+  <w:abstractNum w:abstractNumId="4">
     <w:nsid w:val="FFFFFF80"/>
     <w:multiLevelType w:val="singleLevel"/>
     <w:tmpl w:val="5F641008"/>
@@ -47595,7 +47604,7 @@
       </w:rPr>
     </w:lvl>
   </w:abstractNum>
-  <w:abstractNum w:abstractNumId="5" w15:restartNumberingAfterBreak="0">
+  <w:abstractNum w:abstractNumId="5">
     <w:nsid w:val="FFFFFF81"/>
     <w:multiLevelType w:val="singleLevel"/>
     <w:tmpl w:val="93FEECCC"/>
@@ -47616,7 +47625,7 @@
       </w:rPr>
     </w:lvl>
   </w:abstractNum>
-  <w:abstractNum w:abstractNumId="6" w15:restartNumberingAfterBreak="0">
+  <w:abstractNum w:abstractNumId="6">
     <w:nsid w:val="0176761E"/>
     <w:multiLevelType w:val="hybridMultilevel"/>
     <w:tmpl w:val="FFFFFFFF"/>
@@ -47729,7 +47738,7 @@
       </w:rPr>
     </w:lvl>
   </w:abstractNum>
-  <w:abstractNum w:abstractNumId="7" w15:restartNumberingAfterBreak="0">
+  <w:abstractNum w:abstractNumId="7">
     <w:nsid w:val="045C4892"/>
     <w:multiLevelType w:val="hybridMultilevel"/>
     <w:tmpl w:val="11D8089E"/>
@@ -47842,7 +47851,7 @@
       </w:rPr>
     </w:lvl>
   </w:abstractNum>
-  <w:abstractNum w:abstractNumId="8" w15:restartNumberingAfterBreak="0">
+  <w:abstractNum w:abstractNumId="8">
     <w:nsid w:val="063B2C71"/>
     <w:multiLevelType w:val="hybridMultilevel"/>
     <w:tmpl w:val="22AEE6F2"/>
@@ -47928,7 +47937,7 @@
       </w:pPr>
     </w:lvl>
   </w:abstractNum>
-  <w:abstractNum w:abstractNumId="9" w15:restartNumberingAfterBreak="0">
+  <w:abstractNum w:abstractNumId="9">
     <w:nsid w:val="06C272AD"/>
     <w:multiLevelType w:val="hybridMultilevel"/>
     <w:tmpl w:val="F05C7C12"/>
@@ -48017,7 +48026,7 @@
       </w:pPr>
     </w:lvl>
   </w:abstractNum>
-  <w:abstractNum w:abstractNumId="10" w15:restartNumberingAfterBreak="0">
+  <w:abstractNum w:abstractNumId="10">
     <w:nsid w:val="0BB1268C"/>
     <w:multiLevelType w:val="hybridMultilevel"/>
     <w:tmpl w:val="71960C78"/>
@@ -48106,7 +48115,7 @@
       </w:pPr>
     </w:lvl>
   </w:abstractNum>
-  <w:abstractNum w:abstractNumId="11" w15:restartNumberingAfterBreak="0">
+  <w:abstractNum w:abstractNumId="11">
     <w:nsid w:val="0CE270C2"/>
     <w:multiLevelType w:val="hybridMultilevel"/>
     <w:tmpl w:val="13D8B59C"/>
@@ -48246,7 +48255,7 @@
       </w:rPr>
     </w:lvl>
   </w:abstractNum>
-  <w:abstractNum w:abstractNumId="12" w15:restartNumberingAfterBreak="0">
+  <w:abstractNum w:abstractNumId="12">
     <w:nsid w:val="0EC30371"/>
     <w:multiLevelType w:val="hybridMultilevel"/>
     <w:tmpl w:val="18B2C39A"/>
@@ -48359,7 +48368,7 @@
       </w:rPr>
     </w:lvl>
   </w:abstractNum>
-  <w:abstractNum w:abstractNumId="13" w15:restartNumberingAfterBreak="0">
+  <w:abstractNum w:abstractNumId="13">
     <w:nsid w:val="0F833C12"/>
     <w:multiLevelType w:val="hybridMultilevel"/>
     <w:tmpl w:val="D398ED8C"/>
@@ -48448,7 +48457,7 @@
       </w:pPr>
     </w:lvl>
   </w:abstractNum>
-  <w:abstractNum w:abstractNumId="14" w15:restartNumberingAfterBreak="0">
+  <w:abstractNum w:abstractNumId="14">
     <w:nsid w:val="10831480"/>
     <w:multiLevelType w:val="hybridMultilevel"/>
     <w:tmpl w:val="70E442EE"/>
@@ -48561,7 +48570,7 @@
       </w:rPr>
     </w:lvl>
   </w:abstractNum>
-  <w:abstractNum w:abstractNumId="15" w15:restartNumberingAfterBreak="0">
+  <w:abstractNum w:abstractNumId="15">
     <w:nsid w:val="124812C2"/>
     <w:multiLevelType w:val="hybridMultilevel"/>
     <w:tmpl w:val="8DD2415E"/>
@@ -48674,7 +48683,7 @@
       </w:rPr>
     </w:lvl>
   </w:abstractNum>
-  <w:abstractNum w:abstractNumId="16" w15:restartNumberingAfterBreak="0">
+  <w:abstractNum w:abstractNumId="16">
     <w:nsid w:val="142C1558"/>
     <w:multiLevelType w:val="hybridMultilevel"/>
     <w:tmpl w:val="44863662"/>
@@ -48787,7 +48796,7 @@
       </w:rPr>
     </w:lvl>
   </w:abstractNum>
-  <w:abstractNum w:abstractNumId="17" w15:restartNumberingAfterBreak="0">
+  <w:abstractNum w:abstractNumId="17">
     <w:nsid w:val="1C3E2798"/>
     <w:multiLevelType w:val="hybridMultilevel"/>
     <w:tmpl w:val="4EB61F82"/>
@@ -48876,7 +48885,7 @@
       </w:pPr>
     </w:lvl>
   </w:abstractNum>
-  <w:abstractNum w:abstractNumId="18" w15:restartNumberingAfterBreak="0">
+  <w:abstractNum w:abstractNumId="18">
     <w:nsid w:val="245C28E6"/>
     <w:multiLevelType w:val="hybridMultilevel"/>
     <w:tmpl w:val="8FB8170C"/>
@@ -48988,7 +48997,7 @@
       </w:rPr>
     </w:lvl>
   </w:abstractNum>
-  <w:abstractNum w:abstractNumId="19" w15:restartNumberingAfterBreak="0">
+  <w:abstractNum w:abstractNumId="19">
     <w:nsid w:val="2B8432D0"/>
     <w:multiLevelType w:val="hybridMultilevel"/>
     <w:tmpl w:val="926471A4"/>
@@ -49100,7 +49109,7 @@
       </w:rPr>
     </w:lvl>
   </w:abstractNum>
-  <w:abstractNum w:abstractNumId="20" w15:restartNumberingAfterBreak="0">
+  <w:abstractNum w:abstractNumId="20">
     <w:nsid w:val="2D025FDD"/>
     <w:multiLevelType w:val="hybridMultilevel"/>
     <w:tmpl w:val="D4BE3AE8"/>
@@ -49189,7 +49198,7 @@
       </w:pPr>
     </w:lvl>
   </w:abstractNum>
-  <w:abstractNum w:abstractNumId="21" w15:restartNumberingAfterBreak="0">
+  <w:abstractNum w:abstractNumId="21">
     <w:nsid w:val="303E7960"/>
     <w:multiLevelType w:val="hybridMultilevel"/>
     <w:tmpl w:val="57D4B6DA"/>
@@ -49302,7 +49311,7 @@
       </w:rPr>
     </w:lvl>
   </w:abstractNum>
-  <w:abstractNum w:abstractNumId="22" w15:restartNumberingAfterBreak="0">
+  <w:abstractNum w:abstractNumId="22">
     <w:nsid w:val="30D64D54"/>
     <w:multiLevelType w:val="hybridMultilevel"/>
     <w:tmpl w:val="EDDA8208"/>
@@ -49391,7 +49400,7 @@
       </w:pPr>
     </w:lvl>
   </w:abstractNum>
-  <w:abstractNum w:abstractNumId="23" w15:restartNumberingAfterBreak="0">
+  <w:abstractNum w:abstractNumId="23">
     <w:nsid w:val="32BF01D9"/>
     <w:multiLevelType w:val="hybridMultilevel"/>
     <w:tmpl w:val="F328E9B0"/>
@@ -49503,7 +49512,7 @@
       </w:rPr>
     </w:lvl>
   </w:abstractNum>
-  <w:abstractNum w:abstractNumId="24" w15:restartNumberingAfterBreak="0">
+  <w:abstractNum w:abstractNumId="24">
     <w:nsid w:val="37805FCD"/>
     <w:multiLevelType w:val="singleLevel"/>
     <w:tmpl w:val="0409000F"/>
@@ -49521,7 +49530,7 @@
       </w:pPr>
     </w:lvl>
   </w:abstractNum>
-  <w:abstractNum w:abstractNumId="25" w15:restartNumberingAfterBreak="0">
+  <w:abstractNum w:abstractNumId="25">
     <w:nsid w:val="3CDA08FC"/>
     <w:multiLevelType w:val="hybridMultilevel"/>
     <w:tmpl w:val="79BEE51C"/>
@@ -49634,7 +49643,7 @@
       </w:rPr>
     </w:lvl>
   </w:abstractNum>
-  <w:abstractNum w:abstractNumId="26" w15:restartNumberingAfterBreak="0">
+  <w:abstractNum w:abstractNumId="26">
     <w:nsid w:val="449A79AC"/>
     <w:multiLevelType w:val="hybridMultilevel"/>
     <w:tmpl w:val="FBE0484C"/>
@@ -49738,7 +49747,7 @@
       </w:pPr>
     </w:lvl>
   </w:abstractNum>
-  <w:abstractNum w:abstractNumId="27" w15:restartNumberingAfterBreak="0">
+  <w:abstractNum w:abstractNumId="27">
     <w:nsid w:val="4B276C53"/>
     <w:multiLevelType w:val="hybridMultilevel"/>
     <w:tmpl w:val="19BA5CAE"/>
@@ -49850,7 +49859,7 @@
       </w:rPr>
     </w:lvl>
   </w:abstractNum>
-  <w:abstractNum w:abstractNumId="28" w15:restartNumberingAfterBreak="0">
+  <w:abstractNum w:abstractNumId="28">
     <w:nsid w:val="533737A9"/>
     <w:multiLevelType w:val="hybridMultilevel"/>
     <w:tmpl w:val="17F8D106"/>
@@ -49991,7 +50000,7 @@
       </w:rPr>
     </w:lvl>
   </w:abstractNum>
-  <w:abstractNum w:abstractNumId="29" w15:restartNumberingAfterBreak="0">
+  <w:abstractNum w:abstractNumId="29">
     <w:nsid w:val="5E7A44CB"/>
     <w:multiLevelType w:val="singleLevel"/>
     <w:tmpl w:val="DB9A2D3A"/>
@@ -50009,7 +50018,7 @@
       </w:pPr>
     </w:lvl>
   </w:abstractNum>
-  <w:abstractNum w:abstractNumId="30" w15:restartNumberingAfterBreak="0">
+  <w:abstractNum w:abstractNumId="30">
     <w:nsid w:val="5E8844EB"/>
     <w:multiLevelType w:val="hybridMultilevel"/>
     <w:tmpl w:val="CFF801A0"/>
@@ -50098,7 +50107,7 @@
       </w:pPr>
     </w:lvl>
   </w:abstractNum>
-  <w:abstractNum w:abstractNumId="31" w15:restartNumberingAfterBreak="0">
+  <w:abstractNum w:abstractNumId="31">
     <w:nsid w:val="61CA5567"/>
     <w:multiLevelType w:val="hybridMultilevel"/>
     <w:tmpl w:val="71960C78"/>
@@ -50187,7 +50196,7 @@
       </w:pPr>
     </w:lvl>
   </w:abstractNum>
-  <w:abstractNum w:abstractNumId="32" w15:restartNumberingAfterBreak="0">
+  <w:abstractNum w:abstractNumId="32">
     <w:nsid w:val="645E2F6A"/>
     <w:multiLevelType w:val="hybridMultilevel"/>
     <w:tmpl w:val="BB60DC6E"/>
@@ -50276,7 +50285,7 @@
       </w:pPr>
     </w:lvl>
   </w:abstractNum>
-  <w:abstractNum w:abstractNumId="33" w15:restartNumberingAfterBreak="0">
+  <w:abstractNum w:abstractNumId="33">
     <w:nsid w:val="696D453B"/>
     <w:multiLevelType w:val="hybridMultilevel"/>
     <w:tmpl w:val="2CFC3BDA"/>
@@ -50389,7 +50398,7 @@
       </w:rPr>
     </w:lvl>
   </w:abstractNum>
-  <w:abstractNum w:abstractNumId="34" w15:restartNumberingAfterBreak="0">
+  <w:abstractNum w:abstractNumId="34">
     <w:nsid w:val="69F073BF"/>
     <w:multiLevelType w:val="multilevel"/>
     <w:tmpl w:val="751C52CE"/>
@@ -50503,7 +50512,7 @@
       </w:pPr>
     </w:lvl>
   </w:abstractNum>
-  <w:abstractNum w:abstractNumId="35" w15:restartNumberingAfterBreak="0">
+  <w:abstractNum w:abstractNumId="35">
     <w:nsid w:val="6F212567"/>
     <w:multiLevelType w:val="hybridMultilevel"/>
     <w:tmpl w:val="F05C7C12"/>
@@ -50592,7 +50601,7 @@
       </w:pPr>
     </w:lvl>
   </w:abstractNum>
-  <w:abstractNum w:abstractNumId="36" w15:restartNumberingAfterBreak="0">
+  <w:abstractNum w:abstractNumId="36">
     <w:nsid w:val="6FA30183"/>
     <w:multiLevelType w:val="hybridMultilevel"/>
     <w:tmpl w:val="147AD438"/>
@@ -50704,7 +50713,7 @@
       </w:rPr>
     </w:lvl>
   </w:abstractNum>
-  <w:abstractNum w:abstractNumId="37" w15:restartNumberingAfterBreak="0">
+  <w:abstractNum w:abstractNumId="37">
     <w:nsid w:val="70371F53"/>
     <w:multiLevelType w:val="hybridMultilevel"/>
     <w:tmpl w:val="90C2E546"/>
@@ -50817,7 +50826,7 @@
       </w:rPr>
     </w:lvl>
   </w:abstractNum>
-  <w:abstractNum w:abstractNumId="38" w15:restartNumberingAfterBreak="0">
+  <w:abstractNum w:abstractNumId="38">
     <w:nsid w:val="727F4EC7"/>
     <w:multiLevelType w:val="hybridMultilevel"/>
     <w:tmpl w:val="5B94AB68"/>
@@ -50906,7 +50915,7 @@
       </w:pPr>
     </w:lvl>
   </w:abstractNum>
-  <w:abstractNum w:abstractNumId="39" w15:restartNumberingAfterBreak="0">
+  <w:abstractNum w:abstractNumId="39">
     <w:nsid w:val="733169AA"/>
     <w:multiLevelType w:val="hybridMultilevel"/>
     <w:tmpl w:val="03C8763E"/>
@@ -50995,7 +51004,7 @@
       </w:pPr>
     </w:lvl>
   </w:abstractNum>
-  <w:abstractNum w:abstractNumId="40" w15:restartNumberingAfterBreak="0">
+  <w:abstractNum w:abstractNumId="40">
     <w:nsid w:val="7565629F"/>
     <w:multiLevelType w:val="hybridMultilevel"/>
     <w:tmpl w:val="8376D4F4"/>
@@ -51135,7 +51144,7 @@
       </w:rPr>
     </w:lvl>
   </w:abstractNum>
-  <w:abstractNum w:abstractNumId="41" w15:restartNumberingAfterBreak="0">
+  <w:abstractNum w:abstractNumId="41">
     <w:nsid w:val="7A4C78DF"/>
     <w:multiLevelType w:val="hybridMultilevel"/>
     <w:tmpl w:val="9FEA6B7C"/>
@@ -51249,7 +51258,7 @@
       </w:rPr>
     </w:lvl>
   </w:abstractNum>
-  <w:abstractNum w:abstractNumId="42" w15:restartNumberingAfterBreak="0">
+  <w:abstractNum w:abstractNumId="42">
     <w:nsid w:val="7B2F0C45"/>
     <w:multiLevelType w:val="hybridMultilevel"/>
     <w:tmpl w:val="AF32854E"/>
@@ -51338,140 +51347,140 @@
       </w:pPr>
     </w:lvl>
   </w:abstractNum>
-  <w:num w:numId="1" w16cid:durableId="22754017">
+  <w:num w:numId="1">
     <w:abstractNumId w:val="8"/>
   </w:num>
-  <w:num w:numId="2" w16cid:durableId="2102336947">
+  <w:num w:numId="2">
     <w:abstractNumId w:val="34"/>
   </w:num>
-  <w:num w:numId="3" w16cid:durableId="2095199607">
+  <w:num w:numId="3">
     <w:abstractNumId w:val="36"/>
   </w:num>
-  <w:num w:numId="4" w16cid:durableId="1673795961">
+  <w:num w:numId="4">
     <w:abstractNumId w:val="18"/>
   </w:num>
-  <w:num w:numId="5" w16cid:durableId="1544563118">
+  <w:num w:numId="5">
     <w:abstractNumId w:val="31"/>
   </w:num>
-  <w:num w:numId="6" w16cid:durableId="2101632199">
+  <w:num w:numId="6">
     <w:abstractNumId w:val="10"/>
   </w:num>
-  <w:num w:numId="7" w16cid:durableId="25103599">
+  <w:num w:numId="7">
     <w:abstractNumId w:val="41"/>
   </w:num>
-  <w:num w:numId="8" w16cid:durableId="358118028">
+  <w:num w:numId="8">
     <w:abstractNumId w:val="5"/>
   </w:num>
-  <w:num w:numId="9" w16cid:durableId="914976356">
+  <w:num w:numId="9">
     <w:abstractNumId w:val="4"/>
   </w:num>
-  <w:num w:numId="10" w16cid:durableId="1988784168">
+  <w:num w:numId="10">
     <w:abstractNumId w:val="3"/>
   </w:num>
-  <w:num w:numId="11" w16cid:durableId="334459738">
+  <w:num w:numId="11">
     <w:abstractNumId w:val="2"/>
   </w:num>
-  <w:num w:numId="12" w16cid:durableId="1818840397">
+  <w:num w:numId="12">
     <w:abstractNumId w:val="1"/>
   </w:num>
-  <w:num w:numId="13" w16cid:durableId="25984340">
+  <w:num w:numId="13">
     <w:abstractNumId w:val="0"/>
   </w:num>
-  <w:num w:numId="14" w16cid:durableId="1807160366">
+  <w:num w:numId="14">
     <w:abstractNumId w:val="26"/>
   </w:num>
-  <w:num w:numId="15" w16cid:durableId="850097506">
+  <w:num w:numId="15">
     <w:abstractNumId w:val="42"/>
   </w:num>
-  <w:num w:numId="16" w16cid:durableId="84809356">
+  <w:num w:numId="16">
     <w:abstractNumId w:val="24"/>
   </w:num>
-  <w:num w:numId="17" w16cid:durableId="2048330486">
+  <w:num w:numId="17">
     <w:abstractNumId w:val="28"/>
   </w:num>
-  <w:num w:numId="18" w16cid:durableId="2041664616">
+  <w:num w:numId="18">
     <w:abstractNumId w:val="40"/>
   </w:num>
-  <w:num w:numId="19" w16cid:durableId="1587885218">
+  <w:num w:numId="19">
     <w:abstractNumId w:val="11"/>
   </w:num>
-  <w:num w:numId="20" w16cid:durableId="39210411">
+  <w:num w:numId="20">
     <w:abstractNumId w:val="33"/>
   </w:num>
-  <w:num w:numId="21" w16cid:durableId="410543263">
+  <w:num w:numId="21">
     <w:abstractNumId w:val="29"/>
   </w:num>
-  <w:num w:numId="22" w16cid:durableId="259262030">
+  <w:num w:numId="22">
     <w:abstractNumId w:val="30"/>
   </w:num>
-  <w:num w:numId="23" w16cid:durableId="1891107369">
+  <w:num w:numId="23">
     <w:abstractNumId w:val="12"/>
   </w:num>
-  <w:num w:numId="24" w16cid:durableId="1390105791">
+  <w:num w:numId="24">
     <w:abstractNumId w:val="38"/>
   </w:num>
-  <w:num w:numId="25" w16cid:durableId="1589539541">
+  <w:num w:numId="25">
     <w:abstractNumId w:val="16"/>
   </w:num>
-  <w:num w:numId="26" w16cid:durableId="1880121120">
+  <w:num w:numId="26">
     <w:abstractNumId w:val="7"/>
   </w:num>
-  <w:num w:numId="27" w16cid:durableId="1950625880">
+  <w:num w:numId="27">
     <w:abstractNumId w:val="37"/>
   </w:num>
-  <w:num w:numId="28" w16cid:durableId="956333212">
+  <w:num w:numId="28">
     <w:abstractNumId w:val="6"/>
   </w:num>
-  <w:num w:numId="29" w16cid:durableId="1912427989">
+  <w:num w:numId="29">
     <w:abstractNumId w:val="20"/>
   </w:num>
-  <w:num w:numId="30" w16cid:durableId="776170651">
+  <w:num w:numId="30">
     <w:abstractNumId w:val="17"/>
   </w:num>
-  <w:num w:numId="31" w16cid:durableId="561790056">
+  <w:num w:numId="31">
     <w:abstractNumId w:val="35"/>
   </w:num>
-  <w:num w:numId="32" w16cid:durableId="928853851">
+  <w:num w:numId="32">
     <w:abstractNumId w:val="9"/>
   </w:num>
-  <w:num w:numId="33" w16cid:durableId="611324566">
+  <w:num w:numId="33">
     <w:abstractNumId w:val="15"/>
   </w:num>
-  <w:num w:numId="34" w16cid:durableId="348144379">
+  <w:num w:numId="34">
     <w:abstractNumId w:val="22"/>
   </w:num>
-  <w:num w:numId="35" w16cid:durableId="700281080">
+  <w:num w:numId="35">
     <w:abstractNumId w:val="25"/>
   </w:num>
-  <w:num w:numId="36" w16cid:durableId="2070882880">
+  <w:num w:numId="36">
     <w:abstractNumId w:val="39"/>
   </w:num>
-  <w:num w:numId="37" w16cid:durableId="535234229">
+  <w:num w:numId="37">
     <w:abstractNumId w:val="21"/>
   </w:num>
-  <w:num w:numId="38" w16cid:durableId="753403686">
+  <w:num w:numId="38">
     <w:abstractNumId w:val="19"/>
   </w:num>
-  <w:num w:numId="39" w16cid:durableId="97797098">
+  <w:num w:numId="39">
     <w:abstractNumId w:val="27"/>
   </w:num>
-  <w:num w:numId="40" w16cid:durableId="1648899846">
+  <w:num w:numId="40">
     <w:abstractNumId w:val="23"/>
   </w:num>
-  <w:num w:numId="41" w16cid:durableId="1162893893">
+  <w:num w:numId="41">
     <w:abstractNumId w:val="14"/>
   </w:num>
-  <w:num w:numId="42" w16cid:durableId="980689500">
+  <w:num w:numId="42">
     <w:abstractNumId w:val="13"/>
   </w:num>
-  <w:num w:numId="43" w16cid:durableId="1435898602">
+  <w:num w:numId="43">
     <w:abstractNumId w:val="32"/>
   </w:num>
 </w:numbering>
 </file>
 
 <file path=word/styles.xml><?xml version="1.0" encoding="utf-8"?>
-<w:styles xmlns:mc="http://schemas.openxmlformats.org/markup-compatibility/2006" xmlns:r="http://schemas.openxmlformats.org/officeDocument/2006/relationships" xmlns:w="http://schemas.openxmlformats.org/wordprocessingml/2006/main" xmlns:w14="http://schemas.microsoft.com/office/word/2010/wordml" xmlns:w15="http://schemas.microsoft.com/office/word/2012/wordml" xmlns:w16cex="http://schemas.microsoft.com/office/word/2018/wordml/cex" xmlns:w16cid="http://schemas.microsoft.com/office/word/2016/wordml/cid" xmlns:w16="http://schemas.microsoft.com/office/word/2018/wordml" xmlns:w16sdtdh="http://schemas.microsoft.com/office/word/2020/wordml/sdtdatahash" xmlns:w16se="http://schemas.microsoft.com/office/word/2015/wordml/symex" mc:Ignorable="w14 w15 w16se w16cid w16 w16cex w16sdtdh">
+<w:styles xmlns:mc="http://schemas.openxmlformats.org/markup-compatibility/2006" xmlns:r="http://schemas.openxmlformats.org/officeDocument/2006/relationships" xmlns:w="http://schemas.openxmlformats.org/wordprocessingml/2006/main" xmlns:w14="http://schemas.microsoft.com/office/word/2010/wordml" mc:Ignorable="w14">
   <w:docDefaults>
     <w:rPrDefault>
       <w:rPr>
@@ -51489,383 +51498,203 @@
       </w:pPr>
     </w:pPrDefault>
   </w:docDefaults>
-  <w:latentStyles w:defLockedState="0" w:defUIPriority="0" w:defSemiHidden="0" w:defUnhideWhenUsed="0" w:defQFormat="0" w:count="376">
-    <w:lsdException w:name="Normal" w:qFormat="1"/>
-    <w:lsdException w:name="heading 1" w:uiPriority="9" w:qFormat="1"/>
-    <w:lsdException w:name="heading 2" w:semiHidden="1" w:uiPriority="9" w:unhideWhenUsed="1" w:qFormat="1"/>
-    <w:lsdException w:name="heading 3" w:semiHidden="1" w:unhideWhenUsed="1" w:qFormat="1"/>
-    <w:lsdException w:name="heading 4" w:semiHidden="1" w:uiPriority="9" w:unhideWhenUsed="1" w:qFormat="1"/>
-    <w:lsdException w:name="heading 5" w:semiHidden="1" w:uiPriority="9" w:unhideWhenUsed="1" w:qFormat="1"/>
-    <w:lsdException w:name="heading 6" w:semiHidden="1" w:uiPriority="9" w:unhideWhenUsed="1" w:qFormat="1"/>
-    <w:lsdException w:name="heading 7" w:semiHidden="1" w:uiPriority="9" w:unhideWhenUsed="1" w:qFormat="1"/>
-    <w:lsdException w:name="heading 8" w:semiHidden="1" w:uiPriority="9" w:unhideWhenUsed="1" w:qFormat="1"/>
-    <w:lsdException w:name="heading 9" w:semiHidden="1" w:uiPriority="9" w:unhideWhenUsed="1" w:qFormat="1"/>
-    <w:lsdException w:name="index 1" w:semiHidden="1" w:unhideWhenUsed="1"/>
-    <w:lsdException w:name="index 2" w:semiHidden="1" w:uiPriority="99" w:unhideWhenUsed="1"/>
-    <w:lsdException w:name="index 3" w:semiHidden="1" w:uiPriority="99" w:unhideWhenUsed="1"/>
-    <w:lsdException w:name="index 4" w:semiHidden="1" w:uiPriority="99" w:unhideWhenUsed="1"/>
-    <w:lsdException w:name="index 5" w:semiHidden="1" w:unhideWhenUsed="1"/>
-    <w:lsdException w:name="index 6" w:semiHidden="1" w:uiPriority="99" w:unhideWhenUsed="1"/>
-    <w:lsdException w:name="index 7" w:semiHidden="1" w:uiPriority="99" w:unhideWhenUsed="1"/>
-    <w:lsdException w:name="index 8" w:semiHidden="1" w:uiPriority="99" w:unhideWhenUsed="1"/>
-    <w:lsdException w:name="index 9" w:semiHidden="1" w:uiPriority="99" w:unhideWhenUsed="1"/>
-    <w:lsdException w:name="toc 1" w:semiHidden="1" w:uiPriority="39" w:unhideWhenUsed="1"/>
-    <w:lsdException w:name="toc 2" w:semiHidden="1" w:uiPriority="39" w:unhideWhenUsed="1"/>
-    <w:lsdException w:name="toc 3" w:semiHidden="1" w:uiPriority="39" w:unhideWhenUsed="1"/>
-    <w:lsdException w:name="toc 4" w:semiHidden="1" w:uiPriority="39" w:unhideWhenUsed="1"/>
-    <w:lsdException w:name="toc 5" w:semiHidden="1" w:uiPriority="39" w:unhideWhenUsed="1"/>
-    <w:lsdException w:name="toc 6" w:semiHidden="1" w:uiPriority="39" w:unhideWhenUsed="1"/>
-    <w:lsdException w:name="toc 7" w:semiHidden="1" w:uiPriority="39" w:unhideWhenUsed="1"/>
-    <w:lsdException w:name="toc 8" w:semiHidden="1" w:uiPriority="39" w:unhideWhenUsed="1"/>
-    <w:lsdException w:name="toc 9" w:semiHidden="1" w:uiPriority="39" w:unhideWhenUsed="1"/>
-    <w:lsdException w:name="Normal Indent" w:semiHidden="1" w:unhideWhenUsed="1"/>
-    <w:lsdException w:name="footnote text" w:semiHidden="1" w:unhideWhenUsed="1"/>
-    <w:lsdException w:name="annotation text" w:semiHidden="1" w:unhideWhenUsed="1"/>
-    <w:lsdException w:name="header" w:semiHidden="1" w:uiPriority="99" w:unhideWhenUsed="1"/>
-    <w:lsdException w:name="footer" w:semiHidden="1" w:uiPriority="99" w:unhideWhenUsed="1"/>
-    <w:lsdException w:name="index heading" w:semiHidden="1" w:uiPriority="99" w:unhideWhenUsed="1"/>
-    <w:lsdException w:name="caption" w:semiHidden="1" w:uiPriority="35" w:unhideWhenUsed="1" w:qFormat="1"/>
-    <w:lsdException w:name="table of figures" w:semiHidden="1" w:uiPriority="99" w:unhideWhenUsed="1"/>
-    <w:lsdException w:name="envelope address" w:semiHidden="1" w:unhideWhenUsed="1"/>
-    <w:lsdException w:name="envelope return" w:semiHidden="1" w:uiPriority="99" w:unhideWhenUsed="1"/>
-    <w:lsdException w:name="footnote reference" w:semiHidden="1" w:unhideWhenUsed="1"/>
-    <w:lsdException w:name="annotation reference" w:semiHidden="1" w:unhideWhenUsed="1"/>
-    <w:lsdException w:name="line number" w:semiHidden="1" w:unhideWhenUsed="1"/>
-    <w:lsdException w:name="page number" w:semiHidden="1" w:uiPriority="99" w:unhideWhenUsed="1"/>
-    <w:lsdException w:name="endnote reference" w:semiHidden="1" w:uiPriority="99" w:unhideWhenUsed="1"/>
-    <w:lsdException w:name="endnote text" w:semiHidden="1" w:uiPriority="99" w:unhideWhenUsed="1"/>
-    <w:lsdException w:name="table of authorities" w:semiHidden="1" w:uiPriority="99" w:unhideWhenUsed="1"/>
-    <w:lsdException w:name="macro" w:semiHidden="1" w:uiPriority="99" w:unhideWhenUsed="1"/>
-    <w:lsdException w:name="toa heading" w:semiHidden="1" w:uiPriority="99" w:unhideWhenUsed="1"/>
-    <w:lsdException w:name="List" w:semiHidden="1" w:uiPriority="99" w:unhideWhenUsed="1"/>
-    <w:lsdException w:name="List Bullet" w:semiHidden="1" w:uiPriority="99" w:unhideWhenUsed="1"/>
-    <w:lsdException w:name="List Number" w:semiHidden="1" w:unhideWhenUsed="1"/>
-    <w:lsdException w:name="List 2" w:semiHidden="1" w:unhideWhenUsed="1"/>
-    <w:lsdException w:name="List 3" w:semiHidden="1" w:uiPriority="99" w:unhideWhenUsed="1"/>
-    <w:lsdException w:name="List 4" w:semiHidden="1" w:unhideWhenUsed="1"/>
-    <w:lsdException w:name="List 5" w:semiHidden="1" w:unhideWhenUsed="1"/>
-    <w:lsdException w:name="List Bullet 2" w:semiHidden="1" w:uiPriority="99" w:unhideWhenUsed="1"/>
-    <w:lsdException w:name="List Bullet 3" w:semiHidden="1" w:uiPriority="99" w:unhideWhenUsed="1"/>
-    <w:lsdException w:name="List Bullet 4" w:semiHidden="1" w:unhideWhenUsed="1"/>
-    <w:lsdException w:name="List Bullet 5" w:semiHidden="1" w:unhideWhenUsed="1"/>
-    <w:lsdException w:name="List Number 2" w:semiHidden="1" w:unhideWhenUsed="1"/>
-    <w:lsdException w:name="List Number 3" w:semiHidden="1" w:unhideWhenUsed="1"/>
-    <w:lsdException w:name="List Number 4" w:semiHidden="1" w:unhideWhenUsed="1"/>
-    <w:lsdException w:name="List Number 5" w:semiHidden="1" w:unhideWhenUsed="1"/>
-    <w:lsdException w:name="Title" w:uiPriority="10" w:qFormat="1"/>
-    <w:lsdException w:name="Closing" w:semiHidden="1" w:unhideWhenUsed="1"/>
-    <w:lsdException w:name="Signature" w:semiHidden="1" w:uiPriority="99" w:unhideWhenUsed="1"/>
-    <w:lsdException w:name="Default Paragraph Font" w:semiHidden="1" w:uiPriority="1" w:unhideWhenUsed="1"/>
-    <w:lsdException w:name="Body Text" w:semiHidden="1" w:uiPriority="99" w:unhideWhenUsed="1"/>
-    <w:lsdException w:name="Body Text Indent" w:semiHidden="1" w:uiPriority="99" w:unhideWhenUsed="1"/>
-    <w:lsdException w:name="List Continue" w:semiHidden="1" w:unhideWhenUsed="1"/>
-    <w:lsdException w:name="List Continue 2" w:semiHidden="1" w:unhideWhenUsed="1"/>
-    <w:lsdException w:name="List Continue 3" w:semiHidden="1" w:unhideWhenUsed="1"/>
-    <w:lsdException w:name="List Continue 4" w:semiHidden="1" w:unhideWhenUsed="1"/>
-    <w:lsdException w:name="List Continue 5" w:semiHidden="1" w:unhideWhenUsed="1"/>
-    <w:lsdException w:name="Message Header" w:semiHidden="1" w:uiPriority="99" w:unhideWhenUsed="1"/>
-    <w:lsdException w:name="Subtitle" w:uiPriority="11" w:qFormat="1"/>
-    <w:lsdException w:name="Salutation" w:semiHidden="1" w:uiPriority="99" w:unhideWhenUsed="1"/>
-    <w:lsdException w:name="Date" w:semiHidden="1" w:unhideWhenUsed="1"/>
-    <w:lsdException w:name="Body Text First Indent" w:semiHidden="1" w:uiPriority="99" w:unhideWhenUsed="1"/>
-    <w:lsdException w:name="Body Text First Indent 2" w:semiHidden="1" w:uiPriority="99" w:unhideWhenUsed="1"/>
-    <w:lsdException w:name="Note Heading" w:semiHidden="1" w:uiPriority="99" w:unhideWhenUsed="1"/>
-    <w:lsdException w:name="Body Text 2" w:semiHidden="1" w:uiPriority="99" w:unhideWhenUsed="1"/>
-    <w:lsdException w:name="Body Text 3" w:semiHidden="1" w:uiPriority="99" w:unhideWhenUsed="1"/>
-    <w:lsdException w:name="Body Text Indent 2" w:semiHidden="1" w:uiPriority="99" w:unhideWhenUsed="1"/>
-    <w:lsdException w:name="Body Text Indent 3" w:semiHidden="1" w:uiPriority="99" w:unhideWhenUsed="1"/>
-    <w:lsdException w:name="Block Text" w:semiHidden="1" w:uiPriority="99" w:unhideWhenUsed="1"/>
-    <w:lsdException w:name="Hyperlink" w:semiHidden="1" w:uiPriority="99" w:unhideWhenUsed="1"/>
-    <w:lsdException w:name="FollowedHyperlink" w:semiHidden="1" w:uiPriority="99" w:unhideWhenUsed="1"/>
-    <w:lsdException w:name="Strong" w:uiPriority="22" w:qFormat="1"/>
-    <w:lsdException w:name="Emphasis" w:uiPriority="20" w:qFormat="1"/>
-    <w:lsdException w:name="Document Map" w:semiHidden="1" w:uiPriority="99" w:unhideWhenUsed="1"/>
-    <w:lsdException w:name="Plain Text" w:semiHidden="1" w:uiPriority="99" w:unhideWhenUsed="1"/>
-    <w:lsdException w:name="E-mail Signature" w:semiHidden="1" w:uiPriority="99" w:unhideWhenUsed="1"/>
-    <w:lsdException w:name="HTML Top of Form" w:semiHidden="1" w:uiPriority="99" w:unhideWhenUsed="1"/>
-    <w:lsdException w:name="HTML Bottom of Form" w:semiHidden="1" w:uiPriority="99" w:unhideWhenUsed="1"/>
-    <w:lsdException w:name="Normal (Web)" w:semiHidden="1" w:uiPriority="99" w:unhideWhenUsed="1"/>
-    <w:lsdException w:name="HTML Acronym" w:semiHidden="1" w:uiPriority="99" w:unhideWhenUsed="1"/>
-    <w:lsdException w:name="HTML Address" w:semiHidden="1" w:unhideWhenUsed="1"/>
-    <w:lsdException w:name="HTML Cite" w:semiHidden="1" w:uiPriority="99" w:unhideWhenUsed="1"/>
-    <w:lsdException w:name="HTML Code" w:semiHidden="1" w:uiPriority="99" w:unhideWhenUsed="1"/>
-    <w:lsdException w:name="HTML Definition" w:semiHidden="1" w:uiPriority="99" w:unhideWhenUsed="1"/>
-    <w:lsdException w:name="HTML Keyboard" w:semiHidden="1" w:uiPriority="99" w:unhideWhenUsed="1"/>
-    <w:lsdException w:name="HTML Preformatted" w:semiHidden="1" w:uiPriority="99" w:unhideWhenUsed="1"/>
-    <w:lsdException w:name="HTML Sample" w:semiHidden="1" w:uiPriority="99" w:unhideWhenUsed="1"/>
-    <w:lsdException w:name="HTML Typewriter" w:semiHidden="1" w:uiPriority="99" w:unhideWhenUsed="1"/>
-    <w:lsdException w:name="HTML Variable" w:semiHidden="1" w:uiPriority="99" w:unhideWhenUsed="1"/>
-    <w:lsdException w:name="Normal Table" w:semiHidden="1" w:uiPriority="99" w:unhideWhenUsed="1"/>
-    <w:lsdException w:name="annotation subject" w:semiHidden="1" w:unhideWhenUsed="1"/>
-    <w:lsdException w:name="No List" w:semiHidden="1" w:uiPriority="99" w:unhideWhenUsed="1"/>
-    <w:lsdException w:name="Outline List 1" w:semiHidden="1" w:uiPriority="99" w:unhideWhenUsed="1"/>
-    <w:lsdException w:name="Outline List 2" w:semiHidden="1" w:uiPriority="99" w:unhideWhenUsed="1"/>
-    <w:lsdException w:name="Outline List 3" w:semiHidden="1" w:uiPriority="99" w:unhideWhenUsed="1"/>
-    <w:lsdException w:name="Table Simple 1" w:semiHidden="1" w:unhideWhenUsed="1"/>
-    <w:lsdException w:name="Table Simple 2" w:semiHidden="1" w:unhideWhenUsed="1"/>
-    <w:lsdException w:name="Table Simple 3" w:semiHidden="1" w:unhideWhenUsed="1"/>
-    <w:lsdException w:name="Table Classic 1" w:semiHidden="1" w:unhideWhenUsed="1"/>
-    <w:lsdException w:name="Table Classic 2" w:semiHidden="1" w:unhideWhenUsed="1"/>
-    <w:lsdException w:name="Table Classic 3" w:semiHidden="1" w:unhideWhenUsed="1"/>
-    <w:lsdException w:name="Table Classic 4" w:semiHidden="1" w:unhideWhenUsed="1"/>
-    <w:lsdException w:name="Table Colorful 1" w:semiHidden="1" w:unhideWhenUsed="1"/>
-    <w:lsdException w:name="Table Colorful 2" w:semiHidden="1" w:unhideWhenUsed="1"/>
-    <w:lsdException w:name="Table Colorful 3" w:semiHidden="1" w:unhideWhenUsed="1"/>
-    <w:lsdException w:name="Table Columns 1" w:semiHidden="1" w:unhideWhenUsed="1"/>
-    <w:lsdException w:name="Table Columns 2" w:semiHidden="1" w:unhideWhenUsed="1"/>
-    <w:lsdException w:name="Table Columns 3" w:semiHidden="1" w:unhideWhenUsed="1"/>
-    <w:lsdException w:name="Table Columns 4" w:semiHidden="1" w:unhideWhenUsed="1"/>
-    <w:lsdException w:name="Table Columns 5" w:semiHidden="1" w:unhideWhenUsed="1"/>
-    <w:lsdException w:name="Table Grid 1" w:semiHidden="1" w:unhideWhenUsed="1"/>
-    <w:lsdException w:name="Table Grid 2" w:semiHidden="1" w:unhideWhenUsed="1"/>
-    <w:lsdException w:name="Table Grid 3" w:semiHidden="1" w:unhideWhenUsed="1"/>
-    <w:lsdException w:name="Table Grid 4" w:semiHidden="1" w:unhideWhenUsed="1"/>
-    <w:lsdException w:name="Table Grid 5" w:semiHidden="1" w:unhideWhenUsed="1"/>
-    <w:lsdException w:name="Table Grid 6" w:semiHidden="1" w:unhideWhenUsed="1"/>
-    <w:lsdException w:name="Table Grid 7" w:semiHidden="1" w:unhideWhenUsed="1"/>
-    <w:lsdException w:name="Table Grid 8" w:semiHidden="1" w:unhideWhenUsed="1"/>
-    <w:lsdException w:name="Table List 1" w:semiHidden="1" w:unhideWhenUsed="1"/>
-    <w:lsdException w:name="Table List 2" w:semiHidden="1" w:unhideWhenUsed="1"/>
-    <w:lsdException w:name="Table List 3" w:semiHidden="1" w:unhideWhenUsed="1"/>
-    <w:lsdException w:name="Table List 4" w:semiHidden="1" w:unhideWhenUsed="1"/>
-    <w:lsdException w:name="Table List 5" w:semiHidden="1" w:unhideWhenUsed="1"/>
-    <w:lsdException w:name="Table List 6" w:semiHidden="1" w:unhideWhenUsed="1"/>
-    <w:lsdException w:name="Table List 7" w:semiHidden="1" w:unhideWhenUsed="1"/>
-    <w:lsdException w:name="Table List 8" w:semiHidden="1" w:unhideWhenUsed="1"/>
-    <w:lsdException w:name="Table 3D effects 1" w:semiHidden="1" w:uiPriority="99" w:unhideWhenUsed="1"/>
-    <w:lsdException w:name="Table 3D effects 2" w:semiHidden="1" w:unhideWhenUsed="1"/>
-    <w:lsdException w:name="Table 3D effects 3" w:semiHidden="1" w:unhideWhenUsed="1"/>
-    <w:lsdException w:name="Table Contemporary" w:semiHidden="1" w:unhideWhenUsed="1"/>
-    <w:lsdException w:name="Table Elegant" w:semiHidden="1" w:unhideWhenUsed="1"/>
-    <w:lsdException w:name="Table Professional" w:semiHidden="1" w:unhideWhenUsed="1"/>
-    <w:lsdException w:name="Table Subtle 1" w:semiHidden="1" w:unhideWhenUsed="1"/>
-    <w:lsdException w:name="Table Subtle 2" w:semiHidden="1" w:unhideWhenUsed="1"/>
-    <w:lsdException w:name="Table Web 1" w:semiHidden="1" w:unhideWhenUsed="1"/>
-    <w:lsdException w:name="Table Web 2" w:semiHidden="1" w:unhideWhenUsed="1"/>
-    <w:lsdException w:name="Table Web 3" w:semiHidden="1" w:unhideWhenUsed="1"/>
-    <w:lsdException w:name="Balloon Text" w:semiHidden="1" w:unhideWhenUsed="1"/>
-    <w:lsdException w:name="Table Grid" w:uiPriority="39"/>
-    <w:lsdException w:name="Table Theme" w:semiHidden="1" w:unhideWhenUsed="1"/>
-    <w:lsdException w:name="Placeholder Text" w:semiHidden="1" w:uiPriority="99"/>
-    <w:lsdException w:name="No Spacing" w:uiPriority="1" w:qFormat="1"/>
-    <w:lsdException w:name="Light Shading" w:uiPriority="60"/>
-    <w:lsdException w:name="Light List" w:uiPriority="61"/>
-    <w:lsdException w:name="Light Grid" w:uiPriority="62"/>
-    <w:lsdException w:name="Medium Shading 1" w:uiPriority="63"/>
-    <w:lsdException w:name="Medium Shading 2" w:uiPriority="64"/>
-    <w:lsdException w:name="Medium List 1" w:uiPriority="65"/>
-    <w:lsdException w:name="Medium List 2" w:uiPriority="66"/>
-    <w:lsdException w:name="Medium Grid 1" w:uiPriority="67"/>
-    <w:lsdException w:name="Medium Grid 2" w:uiPriority="68"/>
-    <w:lsdException w:name="Medium Grid 3" w:uiPriority="69"/>
-    <w:lsdException w:name="Dark List" w:uiPriority="70"/>
-    <w:lsdException w:name="Colorful Shading" w:uiPriority="71"/>
-    <w:lsdException w:name="Colorful List" w:uiPriority="72"/>
-    <w:lsdException w:name="Colorful Grid" w:uiPriority="73"/>
-    <w:lsdException w:name="Light Shading Accent 1" w:uiPriority="60"/>
-    <w:lsdException w:name="Light List Accent 1" w:uiPriority="61"/>
-    <w:lsdException w:name="Light Grid Accent 1" w:uiPriority="62"/>
-    <w:lsdException w:name="Medium Shading 1 Accent 1" w:uiPriority="63"/>
-    <w:lsdException w:name="Medium Shading 2 Accent 1" w:uiPriority="64"/>
-    <w:lsdException w:name="Medium List 1 Accent 1" w:uiPriority="65"/>
-    <w:lsdException w:name="Revision" w:semiHidden="1"/>
-    <w:lsdException w:name="List Paragraph" w:uiPriority="34" w:qFormat="1"/>
-    <w:lsdException w:name="Quote" w:uiPriority="29" w:qFormat="1"/>
-    <w:lsdException w:name="Intense Quote" w:uiPriority="99" w:qFormat="1"/>
-    <w:lsdException w:name="Medium List 2 Accent 1" w:uiPriority="66"/>
-    <w:lsdException w:name="Medium Grid 1 Accent 1" w:uiPriority="67"/>
-    <w:lsdException w:name="Medium Grid 2 Accent 1" w:uiPriority="68"/>
-    <w:lsdException w:name="Medium Grid 3 Accent 1" w:uiPriority="69"/>
-    <w:lsdException w:name="Dark List Accent 1" w:uiPriority="70"/>
-    <w:lsdException w:name="Colorful Shading Accent 1" w:uiPriority="71"/>
-    <w:lsdException w:name="Colorful List Accent 1" w:uiPriority="72"/>
-    <w:lsdException w:name="Colorful Grid Accent 1" w:uiPriority="73"/>
-    <w:lsdException w:name="Light Shading Accent 2" w:uiPriority="60"/>
-    <w:lsdException w:name="Light List Accent 2" w:uiPriority="61"/>
-    <w:lsdException w:name="Light Grid Accent 2" w:uiPriority="62"/>
-    <w:lsdException w:name="Medium Shading 1 Accent 2" w:uiPriority="63"/>
-    <w:lsdException w:name="Medium Shading 2 Accent 2" w:uiPriority="64"/>
-    <w:lsdException w:name="Medium List 1 Accent 2" w:uiPriority="65"/>
-    <w:lsdException w:name="Medium List 2 Accent 2" w:uiPriority="66"/>
-    <w:lsdException w:name="Medium Grid 1 Accent 2" w:uiPriority="67"/>
-    <w:lsdException w:name="Medium Grid 2 Accent 2" w:uiPriority="68"/>
-    <w:lsdException w:name="Medium Grid 3 Accent 2" w:uiPriority="69"/>
-    <w:lsdException w:name="Dark List Accent 2" w:uiPriority="70"/>
-    <w:lsdException w:name="Colorful Shading Accent 2" w:uiPriority="71"/>
-    <w:lsdException w:name="Colorful List Accent 2" w:uiPriority="72"/>
-    <w:lsdException w:name="Colorful Grid Accent 2" w:uiPriority="73"/>
-    <w:lsdException w:name="Light Shading Accent 3" w:uiPriority="60"/>
-    <w:lsdException w:name="Light List Accent 3" w:uiPriority="61"/>
-    <w:lsdException w:name="Light Grid Accent 3" w:uiPriority="62"/>
-    <w:lsdException w:name="Medium Shading 1 Accent 3" w:uiPriority="63"/>
-    <w:lsdException w:name="Medium Shading 2 Accent 3" w:uiPriority="64"/>
-    <w:lsdException w:name="Medium List 1 Accent 3" w:uiPriority="65"/>
-    <w:lsdException w:name="Medium List 2 Accent 3" w:uiPriority="66"/>
-    <w:lsdException w:name="Medium Grid 1 Accent 3" w:uiPriority="67"/>
-    <w:lsdException w:name="Medium Grid 2 Accent 3" w:uiPriority="68"/>
-    <w:lsdException w:name="Medium Grid 3 Accent 3" w:uiPriority="69"/>
-    <w:lsdException w:name="Dark List Accent 3" w:uiPriority="70"/>
-    <w:lsdException w:name="Colorful Shading Accent 3" w:uiPriority="71"/>
-    <w:lsdException w:name="Colorful List Accent 3" w:uiPriority="72"/>
-    <w:lsdException w:name="Colorful Grid Accent 3" w:uiPriority="73"/>
-    <w:lsdException w:name="Light Shading Accent 4" w:uiPriority="60"/>
-    <w:lsdException w:name="Light List Accent 4" w:uiPriority="61"/>
-    <w:lsdException w:name="Light Grid Accent 4" w:uiPriority="62"/>
-    <w:lsdException w:name="Medium Shading 1 Accent 4" w:uiPriority="63"/>
-    <w:lsdException w:name="Medium Shading 2 Accent 4" w:uiPriority="64"/>
-    <w:lsdException w:name="Medium List 1 Accent 4" w:uiPriority="65"/>
-    <w:lsdException w:name="Medium List 2 Accent 4" w:uiPriority="66"/>
-    <w:lsdException w:name="Medium Grid 1 Accent 4" w:uiPriority="67"/>
-    <w:lsdException w:name="Medium Grid 2 Accent 4" w:uiPriority="68"/>
-    <w:lsdException w:name="Medium Grid 3 Accent 4" w:uiPriority="69"/>
-    <w:lsdException w:name="Dark List Accent 4" w:uiPriority="70"/>
-    <w:lsdException w:name="Colorful Shading Accent 4" w:uiPriority="71"/>
-    <w:lsdException w:name="Colorful List Accent 4" w:uiPriority="72"/>
-    <w:lsdException w:name="Colorful Grid Accent 4" w:uiPriority="73"/>
-    <w:lsdException w:name="Light Shading Accent 5" w:uiPriority="60"/>
-    <w:lsdException w:name="Light List Accent 5" w:uiPriority="61"/>
-    <w:lsdException w:name="Light Grid Accent 5" w:uiPriority="62"/>
-    <w:lsdException w:name="Medium Shading 1 Accent 5" w:uiPriority="63"/>
-    <w:lsdException w:name="Medium Shading 2 Accent 5" w:uiPriority="64"/>
-    <w:lsdException w:name="Medium List 1 Accent 5" w:uiPriority="65"/>
-    <w:lsdException w:name="Medium List 2 Accent 5" w:uiPriority="66"/>
-    <w:lsdException w:name="Medium Grid 1 Accent 5" w:uiPriority="67"/>
-    <w:lsdException w:name="Medium Grid 2 Accent 5" w:uiPriority="68"/>
-    <w:lsdException w:name="Medium Grid 3 Accent 5" w:uiPriority="69"/>
-    <w:lsdException w:name="Dark List Accent 5" w:uiPriority="70"/>
-    <w:lsdException w:name="Colorful Shading Accent 5" w:uiPriority="71"/>
-    <w:lsdException w:name="Colorful List Accent 5" w:uiPriority="72"/>
-    <w:lsdException w:name="Colorful Grid Accent 5" w:uiPriority="73"/>
-    <w:lsdException w:name="Light Shading Accent 6" w:uiPriority="60"/>
-    <w:lsdException w:name="Light List Accent 6" w:uiPriority="61"/>
-    <w:lsdException w:name="Light Grid Accent 6" w:uiPriority="62"/>
-    <w:lsdException w:name="Medium Shading 1 Accent 6" w:uiPriority="63"/>
-    <w:lsdException w:name="Medium Shading 2 Accent 6" w:uiPriority="64"/>
-    <w:lsdException w:name="Medium List 1 Accent 6" w:uiPriority="65"/>
-    <w:lsdException w:name="Medium List 2 Accent 6" w:uiPriority="66"/>
-    <w:lsdException w:name="Medium Grid 1 Accent 6" w:uiPriority="67"/>
-    <w:lsdException w:name="Medium Grid 2 Accent 6" w:uiPriority="68"/>
-    <w:lsdException w:name="Medium Grid 3 Accent 6" w:uiPriority="69"/>
-    <w:lsdException w:name="Dark List Accent 6" w:uiPriority="70"/>
-    <w:lsdException w:name="Colorful Shading Accent 6" w:uiPriority="71"/>
-    <w:lsdException w:name="Colorful List Accent 6" w:uiPriority="72"/>
-    <w:lsdException w:name="Colorful Grid Accent 6" w:uiPriority="73"/>
-    <w:lsdException w:name="Subtle Emphasis" w:uiPriority="19" w:qFormat="1"/>
-    <w:lsdException w:name="Intense Emphasis" w:uiPriority="21" w:qFormat="1"/>
-    <w:lsdException w:name="Subtle Reference" w:uiPriority="31" w:qFormat="1"/>
-    <w:lsdException w:name="Intense Reference" w:uiPriority="32" w:qFormat="1"/>
-    <w:lsdException w:name="Book Title" w:uiPriority="33" w:qFormat="1"/>
-    <w:lsdException w:name="Bibliography" w:semiHidden="1" w:uiPriority="37" w:unhideWhenUsed="1"/>
-    <w:lsdException w:name="TOC Heading" w:semiHidden="1" w:uiPriority="39" w:unhideWhenUsed="1" w:qFormat="1"/>
-    <w:lsdException w:name="Plain Table 1" w:uiPriority="41"/>
-    <w:lsdException w:name="Plain Table 2" w:uiPriority="42"/>
-    <w:lsdException w:name="Plain Table 3" w:uiPriority="43"/>
-    <w:lsdException w:name="Plain Table 4" w:uiPriority="44"/>
-    <w:lsdException w:name="Plain Table 5" w:uiPriority="45"/>
-    <w:lsdException w:name="Grid Table Light" w:uiPriority="40"/>
-    <w:lsdException w:name="Grid Table 1 Light" w:uiPriority="46"/>
-    <w:lsdException w:name="Grid Table 2" w:uiPriority="47"/>
-    <w:lsdException w:name="Grid Table 3" w:uiPriority="48"/>
-    <w:lsdException w:name="Grid Table 4" w:uiPriority="49"/>
-    <w:lsdException w:name="Grid Table 5 Dark" w:uiPriority="50"/>
-    <w:lsdException w:name="Grid Table 6 Colorful" w:uiPriority="51"/>
-    <w:lsdException w:name="Grid Table 7 Colorful" w:uiPriority="52"/>
-    <w:lsdException w:name="Grid Table 1 Light Accent 1" w:uiPriority="46"/>
-    <w:lsdException w:name="Grid Table 2 Accent 1" w:uiPriority="47"/>
-    <w:lsdException w:name="Grid Table 3 Accent 1" w:uiPriority="48"/>
-    <w:lsdException w:name="Grid Table 4 Accent 1" w:uiPriority="49"/>
-    <w:lsdException w:name="Grid Table 5 Dark Accent 1" w:uiPriority="50"/>
-    <w:lsdException w:name="Grid Table 6 Colorful Accent 1" w:uiPriority="51"/>
-    <w:lsdException w:name="Grid Table 7 Colorful Accent 1" w:uiPriority="52"/>
-    <w:lsdException w:name="Grid Table 1 Light Accent 2" w:uiPriority="46"/>
-    <w:lsdException w:name="Grid Table 2 Accent 2" w:uiPriority="47"/>
-    <w:lsdException w:name="Grid Table 3 Accent 2" w:uiPriority="48"/>
-    <w:lsdException w:name="Grid Table 4 Accent 2" w:uiPriority="49"/>
-    <w:lsdException w:name="Grid Table 5 Dark Accent 2" w:uiPriority="50"/>
-    <w:lsdException w:name="Grid Table 6 Colorful Accent 2" w:uiPriority="51"/>
-    <w:lsdException w:name="Grid Table 7 Colorful Accent 2" w:uiPriority="52"/>
-    <w:lsdException w:name="Grid Table 1 Light Accent 3" w:uiPriority="46"/>
-    <w:lsdException w:name="Grid Table 2 Accent 3" w:uiPriority="47"/>
-    <w:lsdException w:name="Grid Table 3 Accent 3" w:uiPriority="48"/>
-    <w:lsdException w:name="Grid Table 4 Accent 3" w:uiPriority="49"/>
-    <w:lsdException w:name="Grid Table 5 Dark Accent 3" w:uiPriority="50"/>
-    <w:lsdException w:name="Grid Table 6 Colorful Accent 3" w:uiPriority="51"/>
-    <w:lsdException w:name="Grid Table 7 Colorful Accent 3" w:uiPriority="52"/>
-    <w:lsdException w:name="Grid Table 1 Light Accent 4" w:uiPriority="46"/>
-    <w:lsdException w:name="Grid Table 2 Accent 4" w:uiPriority="47"/>
-    <w:lsdException w:name="Grid Table 3 Accent 4" w:uiPriority="48"/>
-    <w:lsdException w:name="Grid Table 4 Accent 4" w:uiPriority="49"/>
-    <w:lsdException w:name="Grid Table 5 Dark Accent 4" w:uiPriority="50"/>
-    <w:lsdException w:name="Grid Table 6 Colorful Accent 4" w:uiPriority="51"/>
-    <w:lsdException w:name="Grid Table 7 Colorful Accent 4" w:uiPriority="52"/>
-    <w:lsdException w:name="Grid Table 1 Light Accent 5" w:uiPriority="46"/>
-    <w:lsdException w:name="Grid Table 2 Accent 5" w:uiPriority="47"/>
-    <w:lsdException w:name="Grid Table 3 Accent 5" w:uiPriority="48"/>
-    <w:lsdException w:name="Grid Table 4 Accent 5" w:uiPriority="49"/>
-    <w:lsdException w:name="Grid Table 5 Dark Accent 5" w:uiPriority="50"/>
-    <w:lsdException w:name="Grid Table 6 Colorful Accent 5" w:uiPriority="51"/>
-    <w:lsdException w:name="Grid Table 7 Colorful Accent 5" w:uiPriority="52"/>
-    <w:lsdException w:name="Grid Table 1 Light Accent 6" w:uiPriority="46"/>
-    <w:lsdException w:name="Grid Table 2 Accent 6" w:uiPriority="47"/>
-    <w:lsdException w:name="Grid Table 3 Accent 6" w:uiPriority="48"/>
-    <w:lsdException w:name="Grid Table 4 Accent 6" w:uiPriority="49"/>
-    <w:lsdException w:name="Grid Table 5 Dark Accent 6" w:uiPriority="50"/>
-    <w:lsdException w:name="Grid Table 6 Colorful Accent 6" w:uiPriority="51"/>
-    <w:lsdException w:name="Grid Table 7 Colorful Accent 6" w:uiPriority="52"/>
-    <w:lsdException w:name="List Table 1 Light" w:uiPriority="46"/>
-    <w:lsdException w:name="List Table 2" w:uiPriority="47"/>
-    <w:lsdException w:name="List Table 3" w:uiPriority="48"/>
-    <w:lsdException w:name="List Table 4" w:uiPriority="49"/>
-    <w:lsdException w:name="List Table 5 Dark" w:uiPriority="50"/>
-    <w:lsdException w:name="List Table 6 Colorful" w:uiPriority="51"/>
-    <w:lsdException w:name="List Table 7 Colorful" w:uiPriority="52"/>
-    <w:lsdException w:name="List Table 1 Light Accent 1" w:uiPriority="46"/>
-    <w:lsdException w:name="List Table 2 Accent 1" w:uiPriority="47"/>
-    <w:lsdException w:name="List Table 3 Accent 1" w:uiPriority="48"/>
-    <w:lsdException w:name="List Table 4 Accent 1" w:uiPriority="49"/>
-    <w:lsdException w:name="List Table 5 Dark Accent 1" w:uiPriority="50"/>
-    <w:lsdException w:name="List Table 6 Colorful Accent 1" w:uiPriority="51"/>
-    <w:lsdException w:name="List Table 7 Colorful Accent 1" w:uiPriority="52"/>
-    <w:lsdException w:name="List Table 1 Light Accent 2" w:uiPriority="46"/>
-    <w:lsdException w:name="List Table 2 Accent 2" w:uiPriority="47"/>
-    <w:lsdException w:name="List Table 3 Accent 2" w:uiPriority="48"/>
-    <w:lsdException w:name="List Table 4 Accent 2" w:uiPriority="49"/>
-    <w:lsdException w:name="List Table 5 Dark Accent 2" w:uiPriority="50"/>
-    <w:lsdException w:name="List Table 6 Colorful Accent 2" w:uiPriority="51"/>
-    <w:lsdException w:name="List Table 7 Colorful Accent 2" w:uiPriority="52"/>
-    <w:lsdException w:name="List Table 1 Light Accent 3" w:uiPriority="46"/>
-    <w:lsdException w:name="List Table 2 Accent 3" w:uiPriority="47"/>
-    <w:lsdException w:name="List Table 3 Accent 3" w:uiPriority="48"/>
-    <w:lsdException w:name="List Table 4 Accent 3" w:uiPriority="49"/>
-    <w:lsdException w:name="List Table 5 Dark Accent 3" w:uiPriority="50"/>
-    <w:lsdException w:name="List Table 6 Colorful Accent 3" w:uiPriority="51"/>
-    <w:lsdException w:name="List Table 7 Colorful Accent 3" w:uiPriority="52"/>
-    <w:lsdException w:name="List Table 1 Light Accent 4" w:uiPriority="46"/>
-    <w:lsdException w:name="List Table 2 Accent 4" w:uiPriority="47"/>
-    <w:lsdException w:name="List Table 3 Accent 4" w:uiPriority="48"/>
-    <w:lsdException w:name="List Table 4 Accent 4" w:uiPriority="49"/>
-    <w:lsdException w:name="List Table 5 Dark Accent 4" w:uiPriority="50"/>
-    <w:lsdException w:name="List Table 6 Colorful Accent 4" w:uiPriority="51"/>
-    <w:lsdException w:name="List Table 7 Colorful Accent 4" w:uiPriority="52"/>
-    <w:lsdException w:name="List Table 1 Light Accent 5" w:uiPriority="46"/>
-    <w:lsdException w:name="List Table 2 Accent 5" w:uiPriority="47"/>
-    <w:lsdException w:name="List Table 3 Accent 5" w:uiPriority="48"/>
-    <w:lsdException w:name="List Table 4 Accent 5" w:uiPriority="49"/>
-    <w:lsdException w:name="List Table 5 Dark Accent 5" w:uiPriority="50"/>
-    <w:lsdException w:name="List Table 6 Colorful Accent 5" w:uiPriority="51"/>
-    <w:lsdException w:name="List Table 7 Colorful Accent 5" w:uiPriority="52"/>
-    <w:lsdException w:name="List Table 1 Light Accent 6" w:uiPriority="46"/>
-    <w:lsdException w:name="List Table 2 Accent 6" w:uiPriority="47"/>
-    <w:lsdException w:name="List Table 3 Accent 6" w:uiPriority="48"/>
-    <w:lsdException w:name="List Table 4 Accent 6" w:uiPriority="49"/>
-    <w:lsdException w:name="List Table 5 Dark Accent 6" w:uiPriority="50"/>
-    <w:lsdException w:name="List Table 6 Colorful Accent 6" w:uiPriority="51"/>
-    <w:lsdException w:name="List Table 7 Colorful Accent 6" w:uiPriority="52"/>
-    <w:lsdException w:name="Mention" w:semiHidden="1" w:uiPriority="99" w:unhideWhenUsed="1"/>
-    <w:lsdException w:name="Smart Hyperlink" w:semiHidden="1" w:uiPriority="99" w:unhideWhenUsed="1"/>
-    <w:lsdException w:name="Hashtag" w:semiHidden="1" w:uiPriority="99" w:unhideWhenUsed="1"/>
-    <w:lsdException w:name="Unresolved Mention" w:semiHidden="1" w:uiPriority="99" w:unhideWhenUsed="1"/>
-    <w:lsdException w:name="Smart Link" w:semiHidden="1" w:uiPriority="99" w:unhideWhenUsed="1"/>
+  <w:latentStyles w:defLockedState="0" w:defUIPriority="0" w:defSemiHidden="1" w:defUnhideWhenUsed="1" w:defQFormat="0" w:count="267">
+    <w:lsdException w:name="Normal" w:semiHidden="0" w:unhideWhenUsed="0" w:qFormat="1"/>
+    <w:lsdException w:name="heading 1" w:semiHidden="0" w:uiPriority="9" w:unhideWhenUsed="0" w:qFormat="1"/>
+    <w:lsdException w:name="heading 2" w:uiPriority="9" w:qFormat="1"/>
+    <w:lsdException w:name="heading 3" w:qFormat="1"/>
+    <w:lsdException w:name="heading 4" w:uiPriority="9" w:qFormat="1"/>
+    <w:lsdException w:name="heading 5" w:uiPriority="9" w:qFormat="1"/>
+    <w:lsdException w:name="heading 6" w:uiPriority="9" w:qFormat="1"/>
+    <w:lsdException w:name="heading 7" w:uiPriority="9" w:qFormat="1"/>
+    <w:lsdException w:name="heading 8" w:uiPriority="9" w:qFormat="1"/>
+    <w:lsdException w:name="heading 9" w:uiPriority="9" w:qFormat="1"/>
+    <w:lsdException w:name="index 2" w:uiPriority="99"/>
+    <w:lsdException w:name="index 3" w:uiPriority="99"/>
+    <w:lsdException w:name="index 4" w:uiPriority="99"/>
+    <w:lsdException w:name="index 6" w:uiPriority="99"/>
+    <w:lsdException w:name="index 7" w:uiPriority="99"/>
+    <w:lsdException w:name="index 8" w:uiPriority="99"/>
+    <w:lsdException w:name="index 9" w:uiPriority="99"/>
+    <w:lsdException w:name="toc 1" w:uiPriority="39"/>
+    <w:lsdException w:name="toc 2" w:uiPriority="39"/>
+    <w:lsdException w:name="toc 3" w:uiPriority="39"/>
+    <w:lsdException w:name="toc 4" w:uiPriority="39"/>
+    <w:lsdException w:name="toc 5" w:uiPriority="39"/>
+    <w:lsdException w:name="toc 6" w:uiPriority="39"/>
+    <w:lsdException w:name="toc 7" w:uiPriority="39"/>
+    <w:lsdException w:name="toc 8" w:uiPriority="39"/>
+    <w:lsdException w:name="toc 9" w:uiPriority="39"/>
+    <w:lsdException w:name="header" w:uiPriority="99"/>
+    <w:lsdException w:name="footer" w:uiPriority="99"/>
+    <w:lsdException w:name="index heading" w:uiPriority="99"/>
+    <w:lsdException w:name="caption" w:uiPriority="35" w:qFormat="1"/>
+    <w:lsdException w:name="table of figures" w:uiPriority="99"/>
+    <w:lsdException w:name="envelope return" w:uiPriority="99"/>
+    <w:lsdException w:name="page number" w:uiPriority="99"/>
+    <w:lsdException w:name="endnote reference" w:uiPriority="99"/>
+    <w:lsdException w:name="endnote text" w:uiPriority="99"/>
+    <w:lsdException w:name="table of authorities" w:uiPriority="99"/>
+    <w:lsdException w:name="macro" w:uiPriority="99"/>
+    <w:lsdException w:name="toa heading" w:uiPriority="99"/>
+    <w:lsdException w:name="List" w:uiPriority="99"/>
+    <w:lsdException w:name="List Bullet" w:uiPriority="99"/>
+    <w:lsdException w:name="List 3" w:uiPriority="99"/>
+    <w:lsdException w:name="List Bullet 2" w:uiPriority="99"/>
+    <w:lsdException w:name="List Bullet 3" w:uiPriority="99"/>
+    <w:lsdException w:name="Title" w:semiHidden="0" w:uiPriority="10" w:unhideWhenUsed="0" w:qFormat="1"/>
+    <w:lsdException w:name="Signature" w:uiPriority="99"/>
+    <w:lsdException w:name="Default Paragraph Font" w:uiPriority="1"/>
+    <w:lsdException w:name="Body Text" w:uiPriority="99"/>
+    <w:lsdException w:name="Body Text Indent" w:uiPriority="99"/>
+    <w:lsdException w:name="Message Header" w:uiPriority="99"/>
+    <w:lsdException w:name="Subtitle" w:semiHidden="0" w:uiPriority="11" w:unhideWhenUsed="0" w:qFormat="1"/>
+    <w:lsdException w:name="Salutation" w:uiPriority="99"/>
+    <w:lsdException w:name="Body Text First Indent" w:uiPriority="99"/>
+    <w:lsdException w:name="Body Text First Indent 2" w:uiPriority="99"/>
+    <w:lsdException w:name="Note Heading" w:uiPriority="99"/>
+    <w:lsdException w:name="Body Text 2" w:uiPriority="99"/>
+    <w:lsdException w:name="Body Text 3" w:uiPriority="99"/>
+    <w:lsdException w:name="Body Text Indent 2" w:uiPriority="99"/>
+    <w:lsdException w:name="Body Text Indent 3" w:uiPriority="99"/>
+    <w:lsdException w:name="Block Text" w:uiPriority="99"/>
+    <w:lsdException w:name="Hyperlink" w:uiPriority="99"/>
+    <w:lsdException w:name="FollowedHyperlink" w:uiPriority="99"/>
+    <w:lsdException w:name="Strong" w:semiHidden="0" w:uiPriority="22" w:unhideWhenUsed="0" w:qFormat="1"/>
+    <w:lsdException w:name="Emphasis" w:semiHidden="0" w:uiPriority="20" w:unhideWhenUsed="0" w:qFormat="1"/>
+    <w:lsdException w:name="Document Map" w:uiPriority="99"/>
+    <w:lsdException w:name="Plain Text" w:uiPriority="99"/>
+    <w:lsdException w:name="E-mail Signature" w:uiPriority="99"/>
+    <w:lsdException w:name="HTML Top of Form" w:uiPriority="99"/>
+    <w:lsdException w:name="HTML Bottom of Form" w:uiPriority="99"/>
+    <w:lsdException w:name="Normal (Web)" w:uiPriority="99"/>
+    <w:lsdException w:name="HTML Acronym" w:uiPriority="99"/>
+    <w:lsdException w:name="HTML Cite" w:uiPriority="99"/>
+    <w:lsdException w:name="HTML Code" w:uiPriority="99"/>
+    <w:lsdException w:name="HTML Definition" w:uiPriority="99"/>
+    <w:lsdException w:name="HTML Keyboard" w:uiPriority="99"/>
+    <w:lsdException w:name="HTML Preformatted" w:uiPriority="99"/>
+    <w:lsdException w:name="HTML Sample" w:uiPriority="99"/>
+    <w:lsdException w:name="HTML Typewriter" w:uiPriority="99"/>
+    <w:lsdException w:name="HTML Variable" w:uiPriority="99"/>
+    <w:lsdException w:name="Normal Table" w:uiPriority="99"/>
+    <w:lsdException w:name="No List" w:uiPriority="99"/>
+    <w:lsdException w:name="Outline List 1" w:uiPriority="99"/>
+    <w:lsdException w:name="Outline List 2" w:uiPriority="99"/>
+    <w:lsdException w:name="Outline List 3" w:uiPriority="99"/>
+    <w:lsdException w:name="Table 3D effects 1" w:uiPriority="99"/>
+    <w:lsdException w:name="Table Grid" w:semiHidden="0" w:uiPriority="39" w:unhideWhenUsed="0"/>
+    <w:lsdException w:name="Placeholder Text" w:uiPriority="99" w:unhideWhenUsed="0"/>
+    <w:lsdException w:name="No Spacing" w:semiHidden="0" w:uiPriority="1" w:unhideWhenUsed="0" w:qFormat="1"/>
+    <w:lsdException w:name="Light Shading" w:semiHidden="0" w:uiPriority="60" w:unhideWhenUsed="0"/>
+    <w:lsdException w:name="Light List" w:semiHidden="0" w:uiPriority="61" w:unhideWhenUsed="0"/>
+    <w:lsdException w:name="Light Grid" w:semiHidden="0" w:uiPriority="62" w:unhideWhenUsed="0"/>
+    <w:lsdException w:name="Medium Shading 1" w:semiHidden="0" w:uiPriority="63" w:unhideWhenUsed="0"/>
+    <w:lsdException w:name="Medium Shading 2" w:semiHidden="0" w:uiPriority="64" w:unhideWhenUsed="0"/>
+    <w:lsdException w:name="Medium List 1" w:semiHidden="0" w:uiPriority="65" w:unhideWhenUsed="0"/>
+    <w:lsdException w:name="Medium List 2" w:semiHidden="0" w:uiPriority="66" w:unhideWhenUsed="0"/>
+    <w:lsdException w:name="Medium Grid 1" w:semiHidden="0" w:uiPriority="67" w:unhideWhenUsed="0"/>
+    <w:lsdException w:name="Medium Grid 2" w:semiHidden="0" w:uiPriority="68" w:unhideWhenUsed="0"/>
+    <w:lsdException w:name="Medium Grid 3" w:semiHidden="0" w:uiPriority="69" w:unhideWhenUsed="0"/>
+    <w:lsdException w:name="Dark List" w:semiHidden="0" w:uiPriority="70" w:unhideWhenUsed="0"/>
+    <w:lsdException w:name="Colorful Shading" w:semiHidden="0" w:uiPriority="71" w:unhideWhenUsed="0"/>
+    <w:lsdException w:name="Colorful List" w:semiHidden="0" w:uiPriority="72" w:unhideWhenUsed="0"/>
+    <w:lsdException w:name="Colorful Grid" w:semiHidden="0" w:uiPriority="73" w:unhideWhenUsed="0"/>
+    <w:lsdException w:name="Light Shading Accent 1" w:semiHidden="0" w:uiPriority="60" w:unhideWhenUsed="0"/>
+    <w:lsdException w:name="Light List Accent 1" w:semiHidden="0" w:uiPriority="61" w:unhideWhenUsed="0"/>
+    <w:lsdException w:name="Light Grid Accent 1" w:semiHidden="0" w:uiPriority="62" w:unhideWhenUsed="0"/>
+    <w:lsdException w:name="Medium Shading 1 Accent 1" w:semiHidden="0" w:uiPriority="63" w:unhideWhenUsed="0"/>
+    <w:lsdException w:name="Medium Shading 2 Accent 1" w:semiHidden="0" w:uiPriority="64" w:unhideWhenUsed="0"/>
+    <w:lsdException w:name="Medium List 1 Accent 1" w:semiHidden="0" w:uiPriority="65" w:unhideWhenUsed="0"/>
+    <w:lsdException w:name="Revision" w:unhideWhenUsed="0"/>
+    <w:lsdException w:name="List Paragraph" w:semiHidden="0" w:uiPriority="34" w:unhideWhenUsed="0" w:qFormat="1"/>
+    <w:lsdException w:name="Quote" w:semiHidden="0" w:uiPriority="29" w:unhideWhenUsed="0" w:qFormat="1"/>
+    <w:lsdException w:name="Intense Quote" w:semiHidden="0" w:uiPriority="99" w:unhideWhenUsed="0" w:qFormat="1"/>
+    <w:lsdException w:name="Medium List 2 Accent 1" w:semiHidden="0" w:uiPriority="66" w:unhideWhenUsed="0"/>
+    <w:lsdException w:name="Medium Grid 1 Accent 1" w:semiHidden="0" w:uiPriority="67" w:unhideWhenUsed="0"/>
+    <w:lsdException w:name="Medium Grid 2 Accent 1" w:semiHidden="0" w:uiPriority="68" w:unhideWhenUsed="0"/>
+    <w:lsdException w:name="Medium Grid 3 Accent 1" w:semiHidden="0" w:uiPriority="69" w:unhideWhenUsed="0"/>
+    <w:lsdException w:name="Dark List Accent 1" w:semiHidden="0" w:uiPriority="70" w:unhideWhenUsed="0"/>
+    <w:lsdException w:name="Colorful Shading Accent 1" w:semiHidden="0" w:uiPriority="71" w:unhideWhenUsed="0"/>
+    <w:lsdException w:name="Colorful List Accent 1" w:semiHidden="0" w:uiPriority="72" w:unhideWhenUsed="0"/>
+    <w:lsdException w:name="Colorful Grid Accent 1" w:semiHidden="0" w:uiPriority="73" w:unhideWhenUsed="0"/>
+    <w:lsdException w:name="Light Shading Accent 2" w:semiHidden="0" w:uiPriority="60" w:unhideWhenUsed="0"/>
+    <w:lsdException w:name="Light List Accent 2" w:semiHidden="0" w:uiPriority="61" w:unhideWhenUsed="0"/>
+    <w:lsdException w:name="Light Grid Accent 2" w:semiHidden="0" w:uiPriority="62" w:unhideWhenUsed="0"/>
+    <w:lsdException w:name="Medium Shading 1 Accent 2" w:semiHidden="0" w:uiPriority="63" w:unhideWhenUsed="0"/>
+    <w:lsdException w:name="Medium Shading 2 Accent 2" w:semiHidden="0" w:uiPriority="64" w:unhideWhenUsed="0"/>
+    <w:lsdException w:name="Medium List 1 Accent 2" w:semiHidden="0" w:uiPriority="65" w:unhideWhenUsed="0"/>
+    <w:lsdException w:name="Medium List 2 Accent 2" w:semiHidden="0" w:uiPriority="66" w:unhideWhenUsed="0"/>
+    <w:lsdException w:name="Medium Grid 1 Accent 2" w:semiHidden="0" w:uiPriority="67" w:unhideWhenUsed="0"/>
+    <w:lsdException w:name="Medium Grid 2 Accent 2" w:semiHidden="0" w:uiPriority="68" w:unhideWhenUsed="0"/>
+    <w:lsdException w:name="Medium Grid 3 Accent 2" w:semiHidden="0" w:uiPriority="69" w:unhideWhenUsed="0"/>
+    <w:lsdException w:name="Dark List Accent 2" w:semiHidden="0" w:uiPriority="70" w:unhideWhenUsed="0"/>
+    <w:lsdException w:name="Colorful Shading Accent 2" w:semiHidden="0" w:uiPriority="71" w:unhideWhenUsed="0"/>
+    <w:lsdException w:name="Colorful List Accent 2" w:semiHidden="0" w:uiPriority="72" w:unhideWhenUsed="0"/>
+    <w:lsdException w:name="Colorful Grid Accent 2" w:semiHidden="0" w:uiPriority="73" w:unhideWhenUsed="0"/>
+    <w:lsdException w:name="Light Shading Accent 3" w:semiHidden="0" w:uiPriority="60" w:unhideWhenUsed="0"/>
+    <w:lsdException w:name="Light List Accent 3" w:semiHidden="0" w:uiPriority="61" w:unhideWhenUsed="0"/>
+    <w:lsdException w:name="Light Grid Accent 3" w:semiHidden="0" w:uiPriority="62" w:unhideWhenUsed="0"/>
+    <w:lsdException w:name="Medium Shading 1 Accent 3" w:semiHidden="0" w:uiPriority="63" w:unhideWhenUsed="0"/>
+    <w:lsdException w:name="Medium Shading 2 Accent 3" w:semiHidden="0" w:uiPriority="64" w:unhideWhenUsed="0"/>
+    <w:lsdException w:name="Medium List 1 Accent 3" w:semiHidden="0" w:uiPriority="65" w:unhideWhenUsed="0"/>
+    <w:lsdException w:name="Medium List 2 Accent 3" w:semiHidden="0" w:uiPriority="66" w:unhideWhenUsed="0"/>
+    <w:lsdException w:name="Medium Grid 1 Accent 3" w:semiHidden="0" w:uiPriority="67" w:unhideWhenUsed="0"/>
+    <w:lsdException w:name="Medium Grid 2 Accent 3" w:semiHidden="0" w:uiPriority="68" w:unhideWhenUsed="0"/>
+    <w:lsdException w:name="Medium Grid 3 Accent 3" w:semiHidden="0" w:uiPriority="69" w:unhideWhenUsed="0"/>
+    <w:lsdException w:name="Dark List Accent 3" w:semiHidden="0" w:uiPriority="70" w:unhideWhenUsed="0"/>
+    <w:lsdException w:name="Colorful Shading Accent 3" w:semiHidden="0" w:uiPriority="71" w:unhideWhenUsed="0"/>
+    <w:lsdException w:name="Colorful List Accent 3" w:semiHidden="0" w:uiPriority="72" w:unhideWhenUsed="0"/>
+    <w:lsdException w:name="Colorful Grid Accent 3" w:semiHidden="0" w:uiPriority="73" w:unhideWhenUsed="0"/>
+    <w:lsdException w:name="Light Shading Accent 4" w:semiHidden="0" w:uiPriority="60" w:unhideWhenUsed="0"/>
+    <w:lsdException w:name="Light List Accent 4" w:semiHidden="0" w:uiPriority="61" w:unhideWhenUsed="0"/>
+    <w:lsdException w:name="Light Grid Accent 4" w:semiHidden="0" w:uiPriority="62" w:unhideWhenUsed="0"/>
+    <w:lsdException w:name="Medium Shading 1 Accent 4" w:semiHidden="0" w:uiPriority="63" w:unhideWhenUsed="0"/>
+    <w:lsdException w:name="Medium Shading 2 Accent 4" w:semiHidden="0" w:uiPriority="64" w:unhideWhenUsed="0"/>
+    <w:lsdException w:name="Medium List 1 Accent 4" w:semiHidden="0" w:uiPriority="65" w:unhideWhenUsed="0"/>
+    <w:lsdException w:name="Medium List 2 Accent 4" w:semiHidden="0" w:uiPriority="66" w:unhideWhenUsed="0"/>
+    <w:lsdException w:name="Medium Grid 1 Accent 4" w:semiHidden="0" w:uiPriority="67" w:unhideWhenUsed="0"/>
+    <w:lsdException w:name="Medium Grid 2 Accent 4" w:semiHidden="0" w:uiPriority="68" w:unhideWhenUsed="0"/>
+    <w:lsdException w:name="Medium Grid 3 Accent 4" w:semiHidden="0" w:uiPriority="69" w:unhideWhenUsed="0"/>
+    <w:lsdException w:name="Dark List Accent 4" w:semiHidden="0" w:uiPriority="70" w:unhideWhenUsed="0"/>
+    <w:lsdException w:name="Colorful Shading Accent 4" w:semiHidden="0" w:uiPriority="71" w:unhideWhenUsed="0"/>
+    <w:lsdException w:name="Colorful List Accent 4" w:semiHidden="0" w:uiPriority="72" w:unhideWhenUsed="0"/>
+    <w:lsdException w:name="Colorful Grid Accent 4" w:semiHidden="0" w:uiPriority="73" w:unhideWhenUsed="0"/>
+    <w:lsdException w:name="Light Shading Accent 5" w:semiHidden="0" w:uiPriority="60" w:unhideWhenUsed="0"/>
+    <w:lsdException w:name="Light List Accent 5" w:semiHidden="0" w:uiPriority="61" w:unhideWhenUsed="0"/>
+    <w:lsdException w:name="Light Grid Accent 5" w:semiHidden="0" w:uiPriority="62" w:unhideWhenUsed="0"/>
+    <w:lsdException w:name="Medium Shading 1 Accent 5" w:semiHidden="0" w:uiPriority="63" w:unhideWhenUsed="0"/>
+    <w:lsdException w:name="Medium Shading 2 Accent 5" w:semiHidden="0" w:uiPriority="64" w:unhideWhenUsed="0"/>
+    <w:lsdException w:name="Medium List 1 Accent 5" w:semiHidden="0" w:uiPriority="65" w:unhideWhenUsed="0"/>
+    <w:lsdException w:name="Medium List 2 Accent 5" w:semiHidden="0" w:uiPriority="66" w:unhideWhenUsed="0"/>
+    <w:lsdException w:name="Medium Grid 1 Accent 5" w:semiHidden="0" w:uiPriority="67" w:unhideWhenUsed="0"/>
+    <w:lsdException w:name="Medium Grid 2 Accent 5" w:semiHidden="0" w:uiPriority="68" w:unhideWhenUsed="0"/>
+    <w:lsdException w:name="Medium Grid 3 Accent 5" w:semiHidden="0" w:uiPriority="69" w:unhideWhenUsed="0"/>
+    <w:lsdException w:name="Dark List Accent 5" w:semiHidden="0" w:uiPriority="70" w:unhideWhenUsed="0"/>
+    <w:lsdException w:name="Colorful Shading Accent 5" w:semiHidden="0" w:uiPriority="71" w:unhideWhenUsed="0"/>
+    <w:lsdException w:name="Colorful List Accent 5" w:semiHidden="0" w:uiPriority="72" w:unhideWhenUsed="0"/>
+    <w:lsdException w:name="Colorful Grid Accent 5" w:semiHidden="0" w:uiPriority="73" w:unhideWhenUsed="0"/>
+    <w:lsdException w:name="Light Shading Accent 6" w:semiHidden="0" w:uiPriority="60" w:unhideWhenUsed="0"/>
+    <w:lsdException w:name="Light List Accent 6" w:semiHidden="0" w:uiPriority="61" w:unhideWhenUsed="0"/>
+    <w:lsdException w:name="Light Grid Accent 6" w:semiHidden="0" w:uiPriority="62" w:unhideWhenUsed="0"/>
+    <w:lsdException w:name="Medium Shading 1 Accent 6" w:semiHidden="0" w:uiPriority="63" w:unhideWhenUsed="0"/>
+    <w:lsdException w:name="Medium Shading 2 Accent 6" w:semiHidden="0" w:uiPriority="64" w:unhideWhenUsed="0"/>
+    <w:lsdException w:name="Medium List 1 Accent 6" w:semiHidden="0" w:uiPriority="65" w:unhideWhenUsed="0"/>
+    <w:lsdException w:name="Medium List 2 Accent 6" w:semiHidden="0" w:uiPriority="66" w:unhideWhenUsed="0"/>
+    <w:lsdException w:name="Medium Grid 1 Accent 6" w:semiHidden="0" w:uiPriority="67" w:unhideWhenUsed="0"/>
+    <w:lsdException w:name="Medium Grid 2 Accent 6" w:semiHidden="0" w:uiPriority="68" w:unhideWhenUsed="0"/>
+    <w:lsdException w:name="Medium Grid 3 Accent 6" w:semiHidden="0" w:uiPriority="69" w:unhideWhenUsed="0"/>
+    <w:lsdException w:name="Dark List Accent 6" w:semiHidden="0" w:uiPriority="70" w:unhideWhenUsed="0"/>
+    <w:lsdException w:name="Colorful Shading Accent 6" w:semiHidden="0" w:uiPriority="71" w:unhideWhenUsed="0"/>
+    <w:lsdException w:name="Colorful List Accent 6" w:semiHidden="0" w:uiPriority="72" w:unhideWhenUsed="0"/>
+    <w:lsdException w:name="Colorful Grid Accent 6" w:semiHidden="0" w:uiPriority="73" w:unhideWhenUsed="0"/>
+    <w:lsdException w:name="Subtle Emphasis" w:semiHidden="0" w:uiPriority="19" w:unhideWhenUsed="0" w:qFormat="1"/>
+    <w:lsdException w:name="Intense Emphasis" w:semiHidden="0" w:uiPriority="21" w:unhideWhenUsed="0" w:qFormat="1"/>
+    <w:lsdException w:name="Subtle Reference" w:semiHidden="0" w:uiPriority="31" w:unhideWhenUsed="0" w:qFormat="1"/>
+    <w:lsdException w:name="Intense Reference" w:semiHidden="0" w:uiPriority="32" w:unhideWhenUsed="0" w:qFormat="1"/>
+    <w:lsdException w:name="Book Title" w:semiHidden="0" w:uiPriority="33" w:unhideWhenUsed="0" w:qFormat="1"/>
+    <w:lsdException w:name="Bibliography" w:uiPriority="37"/>
+    <w:lsdException w:name="TOC Heading" w:uiPriority="39" w:qFormat="1"/>
   </w:latentStyles>
   <w:style w:type="paragraph" w:default="1" w:styleId="Normal">
     <w:name w:val="Normal"/>
@@ -52867,6 +52696,13 @@
     </w:rPr>
     <w:tblPr>
       <w:tblStyleRowBandSize w:val="1"/>
+      <w:tblInd w:w="0" w:type="dxa"/>
+      <w:tblCellMar>
+        <w:top w:w="0" w:type="dxa"/>
+        <w:left w:w="108" w:type="dxa"/>
+        <w:bottom w:w="0" w:type="dxa"/>
+        <w:right w:w="108" w:type="dxa"/>
+      </w:tblCellMar>
     </w:tblPr>
     <w:tcPr>
       <w:shd w:val="solid" w:color="C0C0C0" w:fill="FFFFFF"/>
@@ -52948,6 +52784,13 @@
     <w:tblPr>
       <w:tblStyleRowBandSize w:val="1"/>
       <w:tblStyleColBandSize w:val="1"/>
+      <w:tblInd w:w="0" w:type="dxa"/>
+      <w:tblCellMar>
+        <w:top w:w="0" w:type="dxa"/>
+        <w:left w:w="108" w:type="dxa"/>
+        <w:bottom w:w="0" w:type="dxa"/>
+        <w:right w:w="108" w:type="dxa"/>
+      </w:tblCellMar>
     </w:tblPr>
     <w:tblStylePr w:type="firstRow">
       <w:rPr>
@@ -53042,10 +52885,17 @@
       <w:szCs w:val="20"/>
     </w:rPr>
     <w:tblPr>
+      <w:tblInd w:w="0" w:type="dxa"/>
       <w:tblBorders>
         <w:top w:val="single" w:sz="12" w:space="0" w:color="000000"/>
         <w:bottom w:val="single" w:sz="12" w:space="0" w:color="000000"/>
       </w:tblBorders>
+      <w:tblCellMar>
+        <w:top w:w="0" w:type="dxa"/>
+        <w:left w:w="108" w:type="dxa"/>
+        <w:bottom w:w="0" w:type="dxa"/>
+        <w:right w:w="108" w:type="dxa"/>
+      </w:tblCellMar>
     </w:tblPr>
     <w:tcPr>
       <w:shd w:val="clear" w:color="auto" w:fill="auto"/>
@@ -53131,10 +52981,17 @@
       <w:szCs w:val="20"/>
     </w:rPr>
     <w:tblPr>
+      <w:tblInd w:w="0" w:type="dxa"/>
       <w:tblBorders>
         <w:top w:val="single" w:sz="12" w:space="0" w:color="000000"/>
         <w:bottom w:val="single" w:sz="12" w:space="0" w:color="000000"/>
       </w:tblBorders>
+      <w:tblCellMar>
+        <w:top w:w="0" w:type="dxa"/>
+        <w:left w:w="108" w:type="dxa"/>
+        <w:bottom w:w="0" w:type="dxa"/>
+        <w:right w:w="108" w:type="dxa"/>
+      </w:tblCellMar>
     </w:tblPr>
     <w:tcPr>
       <w:shd w:val="clear" w:color="auto" w:fill="auto"/>
@@ -53229,12 +53086,19 @@
       <w:szCs w:val="20"/>
     </w:rPr>
     <w:tblPr>
+      <w:tblInd w:w="0" w:type="dxa"/>
       <w:tblBorders>
         <w:top w:val="single" w:sz="12" w:space="0" w:color="000000"/>
         <w:left w:val="single" w:sz="12" w:space="0" w:color="000000"/>
         <w:bottom w:val="single" w:sz="12" w:space="0" w:color="000000"/>
         <w:right w:val="single" w:sz="12" w:space="0" w:color="000000"/>
       </w:tblBorders>
+      <w:tblCellMar>
+        <w:top w:w="0" w:type="dxa"/>
+        <w:left w:w="108" w:type="dxa"/>
+        <w:bottom w:w="0" w:type="dxa"/>
+        <w:right w:w="108" w:type="dxa"/>
+      </w:tblCellMar>
     </w:tblPr>
     <w:tcPr>
       <w:shd w:val="solid" w:color="C0C0C0" w:fill="FFFFFF"/>
@@ -53301,12 +53165,19 @@
       <w:szCs w:val="20"/>
     </w:rPr>
     <w:tblPr>
+      <w:tblInd w:w="0" w:type="dxa"/>
       <w:tblBorders>
         <w:top w:val="single" w:sz="12" w:space="0" w:color="000000"/>
         <w:left w:val="single" w:sz="6" w:space="0" w:color="000000"/>
         <w:bottom w:val="single" w:sz="12" w:space="0" w:color="000000"/>
         <w:right w:val="single" w:sz="6" w:space="0" w:color="000000"/>
       </w:tblBorders>
+      <w:tblCellMar>
+        <w:top w:w="0" w:type="dxa"/>
+        <w:left w:w="108" w:type="dxa"/>
+        <w:bottom w:w="0" w:type="dxa"/>
+        <w:right w:w="108" w:type="dxa"/>
+      </w:tblCellMar>
     </w:tblPr>
     <w:tcPr>
       <w:shd w:val="clear" w:color="auto" w:fill="auto"/>
@@ -53398,6 +53269,7 @@
       <w:szCs w:val="20"/>
     </w:rPr>
     <w:tblPr>
+      <w:tblInd w:w="0" w:type="dxa"/>
       <w:tblBorders>
         <w:top w:val="single" w:sz="12" w:space="0" w:color="008080"/>
         <w:left w:val="single" w:sz="12" w:space="0" w:color="008080"/>
@@ -53405,6 +53277,12 @@
         <w:right w:val="single" w:sz="12" w:space="0" w:color="008080"/>
         <w:insideH w:val="single" w:sz="6" w:space="0" w:color="00FFFF"/>
       </w:tblBorders>
+      <w:tblCellMar>
+        <w:top w:w="0" w:type="dxa"/>
+        <w:left w:w="108" w:type="dxa"/>
+        <w:bottom w:w="0" w:type="dxa"/>
+        <w:right w:w="108" w:type="dxa"/>
+      </w:tblCellMar>
     </w:tblPr>
     <w:tcPr>
       <w:shd w:val="solid" w:color="008080" w:fill="FFFFFF"/>
@@ -53482,9 +53360,16 @@
       <w:szCs w:val="20"/>
     </w:rPr>
     <w:tblPr>
+      <w:tblInd w:w="0" w:type="dxa"/>
       <w:tblBorders>
         <w:bottom w:val="single" w:sz="12" w:space="0" w:color="000000"/>
       </w:tblBorders>
+      <w:tblCellMar>
+        <w:top w:w="0" w:type="dxa"/>
+        <w:left w:w="108" w:type="dxa"/>
+        <w:bottom w:w="0" w:type="dxa"/>
+        <w:right w:w="108" w:type="dxa"/>
+      </w:tblCellMar>
     </w:tblPr>
     <w:tcPr>
       <w:shd w:val="pct20" w:color="FFFF00" w:fill="FFFFFF"/>
@@ -53563,6 +53448,7 @@
       <w:szCs w:val="20"/>
     </w:rPr>
     <w:tblPr>
+      <w:tblInd w:w="0" w:type="dxa"/>
       <w:tblBorders>
         <w:top w:val="single" w:sz="18" w:space="0" w:color="000000"/>
         <w:left w:val="single" w:sz="18" w:space="0" w:color="000000"/>
@@ -53570,6 +53456,12 @@
         <w:right w:val="single" w:sz="18" w:space="0" w:color="000000"/>
         <w:insideH w:val="single" w:sz="6" w:space="0" w:color="C0C0C0"/>
       </w:tblBorders>
+      <w:tblCellMar>
+        <w:top w:w="0" w:type="dxa"/>
+        <w:left w:w="108" w:type="dxa"/>
+        <w:bottom w:w="0" w:type="dxa"/>
+        <w:right w:w="108" w:type="dxa"/>
+      </w:tblCellMar>
     </w:tblPr>
     <w:tcPr>
       <w:shd w:val="pct25" w:color="008080" w:fill="FFFFFF"/>
@@ -53631,12 +53523,19 @@
     </w:rPr>
     <w:tblPr>
       <w:tblStyleColBandSize w:val="1"/>
+      <w:tblInd w:w="0" w:type="dxa"/>
       <w:tblBorders>
         <w:top w:val="single" w:sz="12" w:space="0" w:color="000000"/>
         <w:left w:val="single" w:sz="12" w:space="0" w:color="000000"/>
         <w:bottom w:val="single" w:sz="12" w:space="0" w:color="000000"/>
         <w:right w:val="single" w:sz="12" w:space="0" w:color="000000"/>
       </w:tblBorders>
+      <w:tblCellMar>
+        <w:top w:w="0" w:type="dxa"/>
+        <w:left w:w="108" w:type="dxa"/>
+        <w:bottom w:w="0" w:type="dxa"/>
+        <w:right w:w="108" w:type="dxa"/>
+      </w:tblCellMar>
     </w:tblPr>
     <w:tblStylePr w:type="firstRow">
       <w:rPr>
@@ -53754,6 +53653,13 @@
     </w:rPr>
     <w:tblPr>
       <w:tblStyleColBandSize w:val="1"/>
+      <w:tblInd w:w="0" w:type="dxa"/>
+      <w:tblCellMar>
+        <w:top w:w="0" w:type="dxa"/>
+        <w:left w:w="108" w:type="dxa"/>
+        <w:bottom w:w="0" w:type="dxa"/>
+        <w:right w:w="108" w:type="dxa"/>
+      </w:tblCellMar>
     </w:tblPr>
     <w:tblStylePr w:type="firstRow">
       <w:rPr>
@@ -53871,6 +53777,7 @@
     </w:rPr>
     <w:tblPr>
       <w:tblStyleColBandSize w:val="1"/>
+      <w:tblInd w:w="0" w:type="dxa"/>
       <w:tblBorders>
         <w:top w:val="single" w:sz="6" w:space="0" w:color="000080"/>
         <w:left w:val="single" w:sz="6" w:space="0" w:color="000080"/>
@@ -53878,6 +53785,12 @@
         <w:right w:val="single" w:sz="6" w:space="0" w:color="000080"/>
         <w:insideV w:val="single" w:sz="6" w:space="0" w:color="000080"/>
       </w:tblBorders>
+      <w:tblCellMar>
+        <w:top w:w="0" w:type="dxa"/>
+        <w:left w:w="108" w:type="dxa"/>
+        <w:bottom w:w="0" w:type="dxa"/>
+        <w:right w:w="108" w:type="dxa"/>
+      </w:tblCellMar>
     </w:tblPr>
     <w:tblStylePr w:type="firstRow">
       <w:rPr>
@@ -53980,6 +53893,13 @@
     </w:rPr>
     <w:tblPr>
       <w:tblStyleColBandSize w:val="1"/>
+      <w:tblInd w:w="0" w:type="dxa"/>
+      <w:tblCellMar>
+        <w:top w:w="0" w:type="dxa"/>
+        <w:left w:w="108" w:type="dxa"/>
+        <w:bottom w:w="0" w:type="dxa"/>
+        <w:right w:w="108" w:type="dxa"/>
+      </w:tblCellMar>
     </w:tblPr>
     <w:tblStylePr w:type="firstRow">
       <w:rPr>
@@ -54055,6 +53975,7 @@
     </w:rPr>
     <w:tblPr>
       <w:tblStyleColBandSize w:val="1"/>
+      <w:tblInd w:w="0" w:type="dxa"/>
       <w:tblBorders>
         <w:top w:val="single" w:sz="12" w:space="0" w:color="808080"/>
         <w:left w:val="single" w:sz="12" w:space="0" w:color="808080"/>
@@ -54062,6 +53983,12 @@
         <w:right w:val="single" w:sz="12" w:space="0" w:color="808080"/>
         <w:insideV w:val="single" w:sz="6" w:space="0" w:color="C0C0C0"/>
       </w:tblBorders>
+      <w:tblCellMar>
+        <w:top w:w="0" w:type="dxa"/>
+        <w:left w:w="108" w:type="dxa"/>
+        <w:bottom w:w="0" w:type="dxa"/>
+        <w:right w:w="108" w:type="dxa"/>
+      </w:tblCellMar>
     </w:tblPr>
     <w:tblStylePr w:type="firstRow">
       <w:rPr>
@@ -54150,10 +54077,17 @@
     </w:rPr>
     <w:tblPr>
       <w:tblStyleRowBandSize w:val="1"/>
+      <w:tblInd w:w="0" w:type="dxa"/>
       <w:tblBorders>
         <w:insideH w:val="single" w:sz="18" w:space="0" w:color="FFFFFF"/>
         <w:insideV w:val="single" w:sz="18" w:space="0" w:color="FFFFFF"/>
       </w:tblBorders>
+      <w:tblCellMar>
+        <w:top w:w="0" w:type="dxa"/>
+        <w:left w:w="108" w:type="dxa"/>
+        <w:bottom w:w="0" w:type="dxa"/>
+        <w:right w:w="108" w:type="dxa"/>
+      </w:tblCellMar>
     </w:tblPr>
     <w:tblStylePr w:type="firstRow">
       <w:rPr>
@@ -54212,6 +54146,7 @@
       <w:szCs w:val="20"/>
     </w:rPr>
     <w:tblPr>
+      <w:tblInd w:w="0" w:type="dxa"/>
       <w:tblBorders>
         <w:top w:val="double" w:sz="6" w:space="0" w:color="000000"/>
         <w:left w:val="double" w:sz="6" w:space="0" w:color="000000"/>
@@ -54220,6 +54155,12 @@
         <w:insideH w:val="single" w:sz="6" w:space="0" w:color="000000"/>
         <w:insideV w:val="single" w:sz="6" w:space="0" w:color="000000"/>
       </w:tblBorders>
+      <w:tblCellMar>
+        <w:top w:w="0" w:type="dxa"/>
+        <w:left w:w="108" w:type="dxa"/>
+        <w:bottom w:w="0" w:type="dxa"/>
+        <w:right w:w="108" w:type="dxa"/>
+      </w:tblCellMar>
     </w:tblPr>
     <w:tcPr>
       <w:shd w:val="clear" w:color="auto" w:fill="auto"/>
@@ -54253,6 +54194,7 @@
       <w:szCs w:val="20"/>
     </w:rPr>
     <w:tblPr>
+      <w:tblInd w:w="0" w:type="dxa"/>
       <w:tblBorders>
         <w:top w:val="single" w:sz="6" w:space="0" w:color="000000"/>
         <w:left w:val="single" w:sz="6" w:space="0" w:color="000000"/>
@@ -54261,6 +54203,12 @@
         <w:insideH w:val="single" w:sz="6" w:space="0" w:color="000000"/>
         <w:insideV w:val="single" w:sz="6" w:space="0" w:color="000000"/>
       </w:tblBorders>
+      <w:tblCellMar>
+        <w:top w:w="0" w:type="dxa"/>
+        <w:left w:w="108" w:type="dxa"/>
+        <w:bottom w:w="0" w:type="dxa"/>
+        <w:right w:w="108" w:type="dxa"/>
+      </w:tblCellMar>
     </w:tblPr>
     <w:tcPr>
       <w:shd w:val="clear" w:color="auto" w:fill="auto"/>
@@ -54307,10 +54255,17 @@
       <w:szCs w:val="20"/>
     </w:rPr>
     <w:tblPr>
+      <w:tblInd w:w="0" w:type="dxa"/>
       <w:tblBorders>
         <w:insideH w:val="single" w:sz="6" w:space="0" w:color="000000"/>
         <w:insideV w:val="single" w:sz="6" w:space="0" w:color="000000"/>
       </w:tblBorders>
+      <w:tblCellMar>
+        <w:top w:w="0" w:type="dxa"/>
+        <w:left w:w="108" w:type="dxa"/>
+        <w:bottom w:w="0" w:type="dxa"/>
+        <w:right w:w="108" w:type="dxa"/>
+      </w:tblCellMar>
     </w:tblPr>
     <w:tcPr>
       <w:shd w:val="clear" w:color="auto" w:fill="auto"/>
@@ -54384,6 +54339,7 @@
       <w:szCs w:val="20"/>
     </w:rPr>
     <w:tblPr>
+      <w:tblInd w:w="0" w:type="dxa"/>
       <w:tblBorders>
         <w:top w:val="single" w:sz="6" w:space="0" w:color="000000"/>
         <w:left w:val="single" w:sz="12" w:space="0" w:color="000000"/>
@@ -54391,6 +54347,12 @@
         <w:right w:val="single" w:sz="12" w:space="0" w:color="000000"/>
         <w:insideV w:val="single" w:sz="6" w:space="0" w:color="000000"/>
       </w:tblBorders>
+      <w:tblCellMar>
+        <w:top w:w="0" w:type="dxa"/>
+        <w:left w:w="108" w:type="dxa"/>
+        <w:bottom w:w="0" w:type="dxa"/>
+        <w:right w:w="108" w:type="dxa"/>
+      </w:tblCellMar>
     </w:tblPr>
     <w:tcPr>
       <w:shd w:val="clear" w:color="auto" w:fill="auto"/>
@@ -54448,12 +54410,19 @@
       <w:szCs w:val="20"/>
     </w:rPr>
     <w:tblPr>
+      <w:tblInd w:w="0" w:type="dxa"/>
       <w:tblBorders>
         <w:left w:val="single" w:sz="12" w:space="0" w:color="000000"/>
         <w:right w:val="single" w:sz="12" w:space="0" w:color="000000"/>
         <w:insideH w:val="single" w:sz="6" w:space="0" w:color="000000"/>
         <w:insideV w:val="single" w:sz="6" w:space="0" w:color="000000"/>
       </w:tblBorders>
+      <w:tblCellMar>
+        <w:top w:w="0" w:type="dxa"/>
+        <w:left w:w="108" w:type="dxa"/>
+        <w:bottom w:w="0" w:type="dxa"/>
+        <w:right w:w="108" w:type="dxa"/>
+      </w:tblCellMar>
     </w:tblPr>
     <w:tcPr>
       <w:shd w:val="clear" w:color="auto" w:fill="auto"/>
@@ -54518,6 +54487,7 @@
       <w:szCs w:val="20"/>
     </w:rPr>
     <w:tblPr>
+      <w:tblInd w:w="0" w:type="dxa"/>
       <w:tblBorders>
         <w:top w:val="single" w:sz="12" w:space="0" w:color="000000"/>
         <w:left w:val="single" w:sz="12" w:space="0" w:color="000000"/>
@@ -54526,6 +54496,12 @@
         <w:insideH w:val="single" w:sz="6" w:space="0" w:color="000000"/>
         <w:insideV w:val="single" w:sz="6" w:space="0" w:color="000000"/>
       </w:tblBorders>
+      <w:tblCellMar>
+        <w:top w:w="0" w:type="dxa"/>
+        <w:left w:w="108" w:type="dxa"/>
+        <w:bottom w:w="0" w:type="dxa"/>
+        <w:right w:w="108" w:type="dxa"/>
+      </w:tblCellMar>
     </w:tblPr>
     <w:tcPr>
       <w:shd w:val="clear" w:color="auto" w:fill="auto"/>
@@ -54591,6 +54567,7 @@
       <w:szCs w:val="20"/>
     </w:rPr>
     <w:tblPr>
+      <w:tblInd w:w="0" w:type="dxa"/>
       <w:tblBorders>
         <w:top w:val="single" w:sz="12" w:space="0" w:color="000000"/>
         <w:left w:val="single" w:sz="12" w:space="0" w:color="000000"/>
@@ -54598,6 +54575,12 @@
         <w:right w:val="single" w:sz="12" w:space="0" w:color="000000"/>
         <w:insideV w:val="single" w:sz="6" w:space="0" w:color="000000"/>
       </w:tblBorders>
+      <w:tblCellMar>
+        <w:top w:w="0" w:type="dxa"/>
+        <w:left w:w="108" w:type="dxa"/>
+        <w:bottom w:w="0" w:type="dxa"/>
+        <w:right w:w="108" w:type="dxa"/>
+      </w:tblCellMar>
     </w:tblPr>
     <w:tcPr>
       <w:shd w:val="clear" w:color="auto" w:fill="auto"/>
@@ -54669,6 +54652,7 @@
       <w:szCs w:val="20"/>
     </w:rPr>
     <w:tblPr>
+      <w:tblInd w:w="0" w:type="dxa"/>
       <w:tblBorders>
         <w:top w:val="single" w:sz="12" w:space="0" w:color="000000"/>
         <w:left w:val="single" w:sz="12" w:space="0" w:color="000000"/>
@@ -54677,6 +54661,12 @@
         <w:insideH w:val="single" w:sz="6" w:space="0" w:color="000000"/>
         <w:insideV w:val="single" w:sz="6" w:space="0" w:color="000000"/>
       </w:tblBorders>
+      <w:tblCellMar>
+        <w:top w:w="0" w:type="dxa"/>
+        <w:left w:w="108" w:type="dxa"/>
+        <w:bottom w:w="0" w:type="dxa"/>
+        <w:right w:w="108" w:type="dxa"/>
+      </w:tblCellMar>
     </w:tblPr>
     <w:tcPr>
       <w:shd w:val="clear" w:color="auto" w:fill="auto"/>
@@ -54760,6 +54750,7 @@
       <w:szCs w:val="20"/>
     </w:rPr>
     <w:tblPr>
+      <w:tblInd w:w="0" w:type="dxa"/>
       <w:tblBorders>
         <w:top w:val="single" w:sz="6" w:space="0" w:color="000080"/>
         <w:left w:val="single" w:sz="6" w:space="0" w:color="000080"/>
@@ -54768,6 +54759,12 @@
         <w:insideH w:val="single" w:sz="6" w:space="0" w:color="000080"/>
         <w:insideV w:val="single" w:sz="6" w:space="0" w:color="000080"/>
       </w:tblBorders>
+      <w:tblCellMar>
+        <w:top w:w="0" w:type="dxa"/>
+        <w:left w:w="108" w:type="dxa"/>
+        <w:bottom w:w="0" w:type="dxa"/>
+        <w:right w:w="108" w:type="dxa"/>
+      </w:tblCellMar>
     </w:tblPr>
     <w:tcPr>
       <w:shd w:val="clear" w:color="auto" w:fill="auto"/>
@@ -54832,12 +54829,19 @@
     </w:rPr>
     <w:tblPr>
       <w:tblStyleRowBandSize w:val="1"/>
+      <w:tblInd w:w="0" w:type="dxa"/>
       <w:tblBorders>
         <w:top w:val="single" w:sz="12" w:space="0" w:color="008080"/>
         <w:left w:val="single" w:sz="6" w:space="0" w:color="008080"/>
         <w:bottom w:val="single" w:sz="12" w:space="0" w:color="008080"/>
         <w:right w:val="single" w:sz="6" w:space="0" w:color="008080"/>
       </w:tblBorders>
+      <w:tblCellMar>
+        <w:top w:w="0" w:type="dxa"/>
+        <w:left w:w="108" w:type="dxa"/>
+        <w:bottom w:w="0" w:type="dxa"/>
+        <w:right w:w="108" w:type="dxa"/>
+      </w:tblCellMar>
     </w:tblPr>
     <w:tblStylePr w:type="firstRow">
       <w:rPr>
@@ -54922,9 +54926,16 @@
     </w:rPr>
     <w:tblPr>
       <w:tblStyleRowBandSize w:val="2"/>
+      <w:tblInd w:w="0" w:type="dxa"/>
       <w:tblBorders>
         <w:bottom w:val="single" w:sz="12" w:space="0" w:color="808080"/>
       </w:tblBorders>
+      <w:tblCellMar>
+        <w:top w:w="0" w:type="dxa"/>
+        <w:left w:w="108" w:type="dxa"/>
+        <w:bottom w:w="0" w:type="dxa"/>
+        <w:right w:w="108" w:type="dxa"/>
+      </w:tblCellMar>
     </w:tblPr>
     <w:tblStylePr w:type="firstRow">
       <w:rPr>
@@ -55006,11 +55017,18 @@
       <w:szCs w:val="20"/>
     </w:rPr>
     <w:tblPr>
+      <w:tblInd w:w="0" w:type="dxa"/>
       <w:tblBorders>
         <w:top w:val="single" w:sz="12" w:space="0" w:color="000000"/>
         <w:bottom w:val="single" w:sz="12" w:space="0" w:color="000000"/>
         <w:insideH w:val="single" w:sz="6" w:space="0" w:color="000000"/>
       </w:tblBorders>
+      <w:tblCellMar>
+        <w:top w:w="0" w:type="dxa"/>
+        <w:left w:w="108" w:type="dxa"/>
+        <w:bottom w:w="0" w:type="dxa"/>
+        <w:right w:w="108" w:type="dxa"/>
+      </w:tblCellMar>
     </w:tblPr>
     <w:tcPr>
       <w:shd w:val="clear" w:color="auto" w:fill="auto"/>
@@ -55070,6 +55088,7 @@
       <w:szCs w:val="20"/>
     </w:rPr>
     <w:tblPr>
+      <w:tblInd w:w="0" w:type="dxa"/>
       <w:tblBorders>
         <w:top w:val="single" w:sz="12" w:space="0" w:color="000000"/>
         <w:left w:val="single" w:sz="12" w:space="0" w:color="000000"/>
@@ -55077,6 +55096,12 @@
         <w:right w:val="single" w:sz="12" w:space="0" w:color="000000"/>
         <w:insideH w:val="single" w:sz="6" w:space="0" w:color="000000"/>
       </w:tblBorders>
+      <w:tblCellMar>
+        <w:top w:w="0" w:type="dxa"/>
+        <w:left w:w="108" w:type="dxa"/>
+        <w:bottom w:w="0" w:type="dxa"/>
+        <w:right w:w="108" w:type="dxa"/>
+      </w:tblCellMar>
     </w:tblPr>
     <w:tcPr>
       <w:shd w:val="clear" w:color="auto" w:fill="auto"/>
@@ -55113,6 +55138,7 @@
       <w:szCs w:val="20"/>
     </w:rPr>
     <w:tblPr>
+      <w:tblInd w:w="0" w:type="dxa"/>
       <w:tblBorders>
         <w:top w:val="single" w:sz="6" w:space="0" w:color="000000"/>
         <w:left w:val="single" w:sz="6" w:space="0" w:color="000000"/>
@@ -55120,6 +55146,12 @@
         <w:right w:val="single" w:sz="6" w:space="0" w:color="000000"/>
         <w:insideH w:val="single" w:sz="6" w:space="0" w:color="000000"/>
       </w:tblBorders>
+      <w:tblCellMar>
+        <w:top w:w="0" w:type="dxa"/>
+        <w:left w:w="108" w:type="dxa"/>
+        <w:bottom w:w="0" w:type="dxa"/>
+        <w:right w:w="108" w:type="dxa"/>
+      </w:tblCellMar>
     </w:tblPr>
     <w:tcPr>
       <w:shd w:val="clear" w:color="auto" w:fill="auto"/>
@@ -55168,12 +55200,19 @@
     </w:rPr>
     <w:tblPr>
       <w:tblStyleRowBandSize w:val="1"/>
+      <w:tblInd w:w="0" w:type="dxa"/>
       <w:tblBorders>
         <w:top w:val="single" w:sz="6" w:space="0" w:color="000000"/>
         <w:left w:val="single" w:sz="6" w:space="0" w:color="000000"/>
         <w:bottom w:val="single" w:sz="6" w:space="0" w:color="000000"/>
         <w:right w:val="single" w:sz="6" w:space="0" w:color="000000"/>
       </w:tblBorders>
+      <w:tblCellMar>
+        <w:top w:w="0" w:type="dxa"/>
+        <w:left w:w="108" w:type="dxa"/>
+        <w:bottom w:w="0" w:type="dxa"/>
+        <w:right w:w="108" w:type="dxa"/>
+      </w:tblCellMar>
     </w:tblPr>
     <w:tcPr>
       <w:shd w:val="pct50" w:color="000000" w:fill="FFFFFF"/>
@@ -55233,6 +55272,7 @@
     </w:rPr>
     <w:tblPr>
       <w:tblStyleRowBandSize w:val="1"/>
+      <w:tblInd w:w="0" w:type="dxa"/>
       <w:tblBorders>
         <w:top w:val="single" w:sz="12" w:space="0" w:color="008000"/>
         <w:left w:val="single" w:sz="6" w:space="0" w:color="008000"/>
@@ -55240,6 +55280,12 @@
         <w:right w:val="single" w:sz="6" w:space="0" w:color="008000"/>
         <w:insideH w:val="single" w:sz="6" w:space="0" w:color="000000"/>
       </w:tblBorders>
+      <w:tblCellMar>
+        <w:top w:w="0" w:type="dxa"/>
+        <w:left w:w="108" w:type="dxa"/>
+        <w:bottom w:w="0" w:type="dxa"/>
+        <w:right w:w="108" w:type="dxa"/>
+      </w:tblCellMar>
     </w:tblPr>
     <w:tblStylePr w:type="firstRow">
       <w:rPr>
@@ -55336,6 +55382,7 @@
     </w:rPr>
     <w:tblPr>
       <w:tblStyleRowBandSize w:val="1"/>
+      <w:tblInd w:w="0" w:type="dxa"/>
       <w:tblBorders>
         <w:top w:val="single" w:sz="6" w:space="0" w:color="000000"/>
         <w:left w:val="single" w:sz="6" w:space="0" w:color="000000"/>
@@ -55343,6 +55390,12 @@
         <w:right w:val="single" w:sz="6" w:space="0" w:color="000000"/>
         <w:insideV w:val="single" w:sz="6" w:space="0" w:color="000000"/>
       </w:tblBorders>
+      <w:tblCellMar>
+        <w:top w:w="0" w:type="dxa"/>
+        <w:left w:w="108" w:type="dxa"/>
+        <w:bottom w:w="0" w:type="dxa"/>
+        <w:right w:w="108" w:type="dxa"/>
+      </w:tblCellMar>
     </w:tblPr>
     <w:tblStylePr w:type="firstRow">
       <w:rPr>
@@ -55440,6 +55493,7 @@
       <w:szCs w:val="20"/>
     </w:rPr>
     <w:tblPr>
+      <w:tblInd w:w="0" w:type="dxa"/>
       <w:tblBorders>
         <w:top w:val="single" w:sz="6" w:space="0" w:color="000000"/>
         <w:left w:val="single" w:sz="6" w:space="0" w:color="000000"/>
@@ -55448,6 +55502,12 @@
         <w:insideH w:val="single" w:sz="6" w:space="0" w:color="000000"/>
         <w:insideV w:val="single" w:sz="6" w:space="0" w:color="000000"/>
       </w:tblBorders>
+      <w:tblCellMar>
+        <w:top w:w="0" w:type="dxa"/>
+        <w:left w:w="108" w:type="dxa"/>
+        <w:bottom w:w="0" w:type="dxa"/>
+        <w:right w:w="108" w:type="dxa"/>
+      </w:tblCellMar>
     </w:tblPr>
     <w:tcPr>
       <w:shd w:val="clear" w:color="auto" w:fill="auto"/>
@@ -55483,10 +55543,17 @@
       <w:szCs w:val="20"/>
     </w:rPr>
     <w:tblPr>
+      <w:tblInd w:w="0" w:type="dxa"/>
       <w:tblBorders>
         <w:top w:val="single" w:sz="12" w:space="0" w:color="008000"/>
         <w:bottom w:val="single" w:sz="12" w:space="0" w:color="008000"/>
       </w:tblBorders>
+      <w:tblCellMar>
+        <w:top w:w="0" w:type="dxa"/>
+        <w:left w:w="108" w:type="dxa"/>
+        <w:bottom w:w="0" w:type="dxa"/>
+        <w:right w:w="108" w:type="dxa"/>
+      </w:tblCellMar>
     </w:tblPr>
     <w:tcPr>
       <w:shd w:val="clear" w:color="auto" w:fill="auto"/>
@@ -55526,7 +55593,15 @@
       <w:sz w:val="20"/>
       <w:szCs w:val="20"/>
     </w:rPr>
-    <w:tblPr/>
+    <w:tblPr>
+      <w:tblInd w:w="0" w:type="dxa"/>
+      <w:tblCellMar>
+        <w:top w:w="0" w:type="dxa"/>
+        <w:left w:w="108" w:type="dxa"/>
+        <w:bottom w:w="0" w:type="dxa"/>
+        <w:right w:w="108" w:type="dxa"/>
+      </w:tblCellMar>
+    </w:tblPr>
     <w:tblStylePr w:type="firstRow">
       <w:rPr>
         <w:b/>
@@ -55628,12 +55703,19 @@
       <w:szCs w:val="20"/>
     </w:rPr>
     <w:tblPr>
+      <w:tblInd w:w="0" w:type="dxa"/>
       <w:tblBorders>
         <w:top w:val="single" w:sz="12" w:space="0" w:color="000000"/>
         <w:left w:val="single" w:sz="12" w:space="0" w:color="000000"/>
         <w:bottom w:val="single" w:sz="12" w:space="0" w:color="000000"/>
         <w:right w:val="single" w:sz="12" w:space="0" w:color="000000"/>
       </w:tblBorders>
+      <w:tblCellMar>
+        <w:top w:w="0" w:type="dxa"/>
+        <w:left w:w="108" w:type="dxa"/>
+        <w:bottom w:w="0" w:type="dxa"/>
+        <w:right w:w="108" w:type="dxa"/>
+      </w:tblCellMar>
     </w:tblPr>
     <w:tcPr>
       <w:shd w:val="clear" w:color="auto" w:fill="auto"/>
@@ -55670,6 +55752,13 @@
     </w:rPr>
     <w:tblPr>
       <w:tblStyleRowBandSize w:val="1"/>
+      <w:tblInd w:w="0" w:type="dxa"/>
+      <w:tblCellMar>
+        <w:top w:w="0" w:type="dxa"/>
+        <w:left w:w="108" w:type="dxa"/>
+        <w:bottom w:w="0" w:type="dxa"/>
+        <w:right w:w="108" w:type="dxa"/>
+      </w:tblCellMar>
     </w:tblPr>
     <w:tblStylePr w:type="firstRow">
       <w:tblPr/>
@@ -55766,10 +55855,17 @@
       <w:szCs w:val="20"/>
     </w:rPr>
     <w:tblPr>
+      <w:tblInd w:w="0" w:type="dxa"/>
       <w:tblBorders>
         <w:left w:val="single" w:sz="6" w:space="0" w:color="000000"/>
         <w:right w:val="single" w:sz="6" w:space="0" w:color="000000"/>
       </w:tblBorders>
+      <w:tblCellMar>
+        <w:top w:w="0" w:type="dxa"/>
+        <w:left w:w="108" w:type="dxa"/>
+        <w:bottom w:w="0" w:type="dxa"/>
+        <w:right w:w="108" w:type="dxa"/>
+      </w:tblCellMar>
     </w:tblPr>
     <w:tblStylePr w:type="firstRow">
       <w:tblPr/>
@@ -55855,6 +55951,7 @@
       <w:szCs w:val="20"/>
     </w:rPr>
     <w:tblPr>
+      <w:tblInd w:w="0" w:type="dxa"/>
       <w:tblBorders>
         <w:top w:val="single" w:sz="4" w:space="0" w:color="auto"/>
         <w:left w:val="single" w:sz="4" w:space="0" w:color="auto"/>
@@ -55863,6 +55960,12 @@
         <w:insideH w:val="single" w:sz="4" w:space="0" w:color="auto"/>
         <w:insideV w:val="single" w:sz="4" w:space="0" w:color="auto"/>
       </w:tblBorders>
+      <w:tblCellMar>
+        <w:top w:w="0" w:type="dxa"/>
+        <w:left w:w="108" w:type="dxa"/>
+        <w:bottom w:w="0" w:type="dxa"/>
+        <w:right w:w="108" w:type="dxa"/>
+      </w:tblCellMar>
     </w:tblPr>
   </w:style>
   <w:style w:type="table" w:styleId="TableWeb1">
@@ -55881,6 +55984,7 @@
     </w:rPr>
     <w:tblPr>
       <w:tblCellSpacing w:w="20" w:type="dxa"/>
+      <w:tblInd w:w="0" w:type="dxa"/>
       <w:tblBorders>
         <w:top w:val="outset" w:sz="6" w:space="0" w:color="auto"/>
         <w:left w:val="outset" w:sz="6" w:space="0" w:color="auto"/>
@@ -55889,6 +55993,12 @@
         <w:insideH w:val="outset" w:sz="6" w:space="0" w:color="auto"/>
         <w:insideV w:val="outset" w:sz="6" w:space="0" w:color="auto"/>
       </w:tblBorders>
+      <w:tblCellMar>
+        <w:top w:w="0" w:type="dxa"/>
+        <w:left w:w="108" w:type="dxa"/>
+        <w:bottom w:w="0" w:type="dxa"/>
+        <w:right w:w="108" w:type="dxa"/>
+      </w:tblCellMar>
     </w:tblPr>
     <w:trPr>
       <w:tblCellSpacing w:w="20" w:type="dxa"/>
@@ -55925,6 +56035,7 @@
     </w:rPr>
     <w:tblPr>
       <w:tblCellSpacing w:w="20" w:type="dxa"/>
+      <w:tblInd w:w="0" w:type="dxa"/>
       <w:tblBorders>
         <w:top w:val="inset" w:sz="6" w:space="0" w:color="auto"/>
         <w:left w:val="inset" w:sz="6" w:space="0" w:color="auto"/>
@@ -55933,6 +56044,12 @@
         <w:insideH w:val="inset" w:sz="6" w:space="0" w:color="auto"/>
         <w:insideV w:val="inset" w:sz="6" w:space="0" w:color="auto"/>
       </w:tblBorders>
+      <w:tblCellMar>
+        <w:top w:w="0" w:type="dxa"/>
+        <w:left w:w="108" w:type="dxa"/>
+        <w:bottom w:w="0" w:type="dxa"/>
+        <w:right w:w="108" w:type="dxa"/>
+      </w:tblCellMar>
     </w:tblPr>
     <w:trPr>
       <w:tblCellSpacing w:w="20" w:type="dxa"/>
@@ -55969,6 +56086,7 @@
     </w:rPr>
     <w:tblPr>
       <w:tblCellSpacing w:w="20" w:type="dxa"/>
+      <w:tblInd w:w="0" w:type="dxa"/>
       <w:tblBorders>
         <w:top w:val="outset" w:sz="24" w:space="0" w:color="auto"/>
         <w:left w:val="outset" w:sz="24" w:space="0" w:color="auto"/>
@@ -55977,6 +56095,12 @@
         <w:insideH w:val="outset" w:sz="6" w:space="0" w:color="auto"/>
         <w:insideV w:val="outset" w:sz="6" w:space="0" w:color="auto"/>
       </w:tblBorders>
+      <w:tblCellMar>
+        <w:top w:w="0" w:type="dxa"/>
+        <w:left w:w="108" w:type="dxa"/>
+        <w:bottom w:w="0" w:type="dxa"/>
+        <w:right w:w="108" w:type="dxa"/>
+      </w:tblCellMar>
     </w:tblPr>
     <w:trPr>
       <w:tblCellSpacing w:w="20" w:type="dxa"/>
@@ -56426,6 +56550,7 @@
     <w:tblPr>
       <w:tblStyleRowBandSize w:val="1"/>
       <w:tblStyleColBandSize w:val="1"/>
+      <w:tblInd w:w="0" w:type="dxa"/>
       <w:tblBorders>
         <w:top w:val="single" w:sz="4" w:space="0" w:color="999999" w:themeColor="text1" w:themeTint="66"/>
         <w:left w:val="single" w:sz="4" w:space="0" w:color="999999" w:themeColor="text1" w:themeTint="66"/>
@@ -56434,6 +56559,12 @@
         <w:insideH w:val="single" w:sz="4" w:space="0" w:color="999999" w:themeColor="text1" w:themeTint="66"/>
         <w:insideV w:val="single" w:sz="4" w:space="0" w:color="999999" w:themeColor="text1" w:themeTint="66"/>
       </w:tblBorders>
+      <w:tblCellMar>
+        <w:top w:w="0" w:type="dxa"/>
+        <w:left w:w="108" w:type="dxa"/>
+        <w:bottom w:w="0" w:type="dxa"/>
+        <w:right w:w="108" w:type="dxa"/>
+      </w:tblCellMar>
     </w:tblPr>
     <w:tblStylePr w:type="firstRow">
       <w:rPr>
@@ -56799,6 +56930,196 @@
 </w:styles>
 </file>
 
+<file path=word/stylesWithEffects.xml><?xml version="1.0" encoding="utf-8"?>
+<w:styles xmlns:wpc="http://schemas.microsoft.com/office/word/2010/wordprocessingCanvas" xmlns:mc="http://schemas.openxmlformats.org/markup-compatibility/2006" xmlns:o="urn:schemas-microsoft-com:office:office" xmlns:r="http://schemas.openxmlformats.org/officeDocument/2006/relationships" xmlns:m="http://schemas.openxmlformats.org/officeDocument/2006/math" xmlns:v="urn:schemas-microsoft-com:vml" xmlns:wp14="http://schemas.microsoft.com/office/word/2010/wordprocessingDrawing" xmlns:wp="http://schemas.openxmlformats.org/drawingml/2006/wordprocessingDrawing" xmlns:w10="urn:schemas-microsoft-com:office:word" xmlns:w="http://schemas.openxmlformats.org/wordprocessingml/2006/main" xmlns:w14="http://schemas.microsoft.com/office/word/2010/wordml" xmlns:wpg="http://schemas.microsoft.com/office/word/2010/wordprocessingGroup" xmlns:wpi="http://schemas.microsoft.com/office/word/2010/wordprocessingInk" xmlns:wne="http://schemas.microsoft.com/office/word/2006/wordml" xmlns:wps="http://schemas.microsoft.com/office/word/2010/wordprocessingShape" mc:Ignorable="w14 wp14">
+  <w:docDefaults>
+    <w:rPrDefault>
+      <w:rPr>
+        <w:rFonts w:asciiTheme="minorHAnsi" w:eastAsiaTheme="minorEastAsia" w:hAnsiTheme="minorHAnsi" w:cstheme="minorBidi"/>
+        <w:sz w:val="22"/>
+        <w:szCs w:val="22"/>
+        <w:lang w:val="en-US" w:eastAsia="en-US" w:bidi="ar-SA"/>
+      </w:rPr>
+    </w:rPrDefault>
+    <w:pPrDefault>
+      <w:pPr>
+        <w:spacing w:after="200" w:line="276" w:lineRule="auto"/>
+      </w:pPr>
+    </w:pPrDefault>
+  </w:docDefaults>
+  <w:latentStyles w:defLockedState="0" w:defUIPriority="99" w:defSemiHidden="1" w:defUnhideWhenUsed="1" w:defQFormat="0" w:count="267">
+    <w:lsdException w:name="Normal" w:semiHidden="0" w:uiPriority="0" w:unhideWhenUsed="0" w:qFormat="1"/>
+    <w:lsdException w:name="heading 1" w:semiHidden="0" w:uiPriority="9" w:unhideWhenUsed="0" w:qFormat="1"/>
+    <w:lsdException w:name="heading 2" w:uiPriority="9" w:qFormat="1"/>
+    <w:lsdException w:name="heading 3" w:uiPriority="9" w:qFormat="1"/>
+    <w:lsdException w:name="heading 4" w:uiPriority="9" w:qFormat="1"/>
+    <w:lsdException w:name="heading 5" w:uiPriority="9" w:qFormat="1"/>
+    <w:lsdException w:name="heading 6" w:uiPriority="9" w:qFormat="1"/>
+    <w:lsdException w:name="heading 7" w:uiPriority="9" w:qFormat="1"/>
+    <w:lsdException w:name="heading 8" w:uiPriority="9" w:qFormat="1"/>
+    <w:lsdException w:name="heading 9" w:uiPriority="9" w:qFormat="1"/>
+    <w:lsdException w:name="toc 1" w:uiPriority="39"/>
+    <w:lsdException w:name="toc 2" w:uiPriority="39"/>
+    <w:lsdException w:name="toc 3" w:uiPriority="39"/>
+    <w:lsdException w:name="toc 4" w:uiPriority="39"/>
+    <w:lsdException w:name="toc 5" w:uiPriority="39"/>
+    <w:lsdException w:name="toc 6" w:uiPriority="39"/>
+    <w:lsdException w:name="toc 7" w:uiPriority="39"/>
+    <w:lsdException w:name="toc 8" w:uiPriority="39"/>
+    <w:lsdException w:name="toc 9" w:uiPriority="39"/>
+    <w:lsdException w:name="caption" w:uiPriority="35" w:qFormat="1"/>
+    <w:lsdException w:name="Title" w:semiHidden="0" w:uiPriority="10" w:unhideWhenUsed="0" w:qFormat="1"/>
+    <w:lsdException w:name="Default Paragraph Font" w:uiPriority="1"/>
+    <w:lsdException w:name="Subtitle" w:semiHidden="0" w:uiPriority="11" w:unhideWhenUsed="0" w:qFormat="1"/>
+    <w:lsdException w:name="Strong" w:semiHidden="0" w:uiPriority="22" w:unhideWhenUsed="0" w:qFormat="1"/>
+    <w:lsdException w:name="Emphasis" w:semiHidden="0" w:uiPriority="20" w:unhideWhenUsed="0" w:qFormat="1"/>
+    <w:lsdException w:name="Table Grid" w:semiHidden="0" w:uiPriority="59" w:unhideWhenUsed="0"/>
+    <w:lsdException w:name="Placeholder Text" w:unhideWhenUsed="0"/>
+    <w:lsdException w:name="No Spacing" w:semiHidden="0" w:uiPriority="1" w:unhideWhenUsed="0" w:qFormat="1"/>
+    <w:lsdException w:name="Light Shading" w:semiHidden="0" w:uiPriority="60" w:unhideWhenUsed="0"/>
+    <w:lsdException w:name="Light List" w:semiHidden="0" w:uiPriority="61" w:unhideWhenUsed="0"/>
+    <w:lsdException w:name="Light Grid" w:semiHidden="0" w:uiPriority="62" w:unhideWhenUsed="0"/>
+    <w:lsdException w:name="Medium Shading 1" w:semiHidden="0" w:uiPriority="63" w:unhideWhenUsed="0"/>
+    <w:lsdException w:name="Medium Shading 2" w:semiHidden="0" w:uiPriority="64" w:unhideWhenUsed="0"/>
+    <w:lsdException w:name="Medium List 1" w:semiHidden="0" w:uiPriority="65" w:unhideWhenUsed="0"/>
+    <w:lsdException w:name="Medium List 2" w:semiHidden="0" w:uiPriority="66" w:unhideWhenUsed="0"/>
+    <w:lsdException w:name="Medium Grid 1" w:semiHidden="0" w:uiPriority="67" w:unhideWhenUsed="0"/>
+    <w:lsdException w:name="Medium Grid 2" w:semiHidden="0" w:uiPriority="68" w:unhideWhenUsed="0"/>
+    <w:lsdException w:name="Medium Grid 3" w:semiHidden="0" w:uiPriority="69" w:unhideWhenUsed="0"/>
+    <w:lsdException w:name="Dark List" w:semiHidden="0" w:uiPriority="70" w:unhideWhenUsed="0"/>
+    <w:lsdException w:name="Colorful Shading" w:semiHidden="0" w:uiPriority="71" w:unhideWhenUsed="0"/>
+    <w:lsdException w:name="Colorful List" w:semiHidden="0" w:uiPriority="72" w:unhideWhenUsed="0"/>
+    <w:lsdException w:name="Colorful Grid" w:semiHidden="0" w:uiPriority="73" w:unhideWhenUsed="0"/>
+    <w:lsdException w:name="Light Shading Accent 1" w:semiHidden="0" w:uiPriority="60" w:unhideWhenUsed="0"/>
+    <w:lsdException w:name="Light List Accent 1" w:semiHidden="0" w:uiPriority="61" w:unhideWhenUsed="0"/>
+    <w:lsdException w:name="Light Grid Accent 1" w:semiHidden="0" w:uiPriority="62" w:unhideWhenUsed="0"/>
+    <w:lsdException w:name="Medium Shading 1 Accent 1" w:semiHidden="0" w:uiPriority="63" w:unhideWhenUsed="0"/>
+    <w:lsdException w:name="Medium Shading 2 Accent 1" w:semiHidden="0" w:uiPriority="64" w:unhideWhenUsed="0"/>
+    <w:lsdException w:name="Medium List 1 Accent 1" w:semiHidden="0" w:uiPriority="65" w:unhideWhenUsed="0"/>
+    <w:lsdException w:name="Revision" w:unhideWhenUsed="0"/>
+    <w:lsdException w:name="List Paragraph" w:semiHidden="0" w:uiPriority="34" w:unhideWhenUsed="0" w:qFormat="1"/>
+    <w:lsdException w:name="Quote" w:semiHidden="0" w:uiPriority="29" w:unhideWhenUsed="0" w:qFormat="1"/>
+    <w:lsdException w:name="Intense Quote" w:semiHidden="0" w:uiPriority="30" w:unhideWhenUsed="0" w:qFormat="1"/>
+    <w:lsdException w:name="Medium List 2 Accent 1" w:semiHidden="0" w:uiPriority="66" w:unhideWhenUsed="0"/>
+    <w:lsdException w:name="Medium Grid 1 Accent 1" w:semiHidden="0" w:uiPriority="67" w:unhideWhenUsed="0"/>
+    <w:lsdException w:name="Medium Grid 2 Accent 1" w:semiHidden="0" w:uiPriority="68" w:unhideWhenUsed="0"/>
+    <w:lsdException w:name="Medium Grid 3 Accent 1" w:semiHidden="0" w:uiPriority="69" w:unhideWhenUsed="0"/>
+    <w:lsdException w:name="Dark List Accent 1" w:semiHidden="0" w:uiPriority="70" w:unhideWhenUsed="0"/>
+    <w:lsdException w:name="Colorful Shading Accent 1" w:semiHidden="0" w:uiPriority="71" w:unhideWhenUsed="0"/>
+    <w:lsdException w:name="Colorful List Accent 1" w:semiHidden="0" w:uiPriority="72" w:unhideWhenUsed="0"/>
+    <w:lsdException w:name="Colorful Grid Accent 1" w:semiHidden="0" w:uiPriority="73" w:unhideWhenUsed="0"/>
+    <w:lsdException w:name="Light Shading Accent 2" w:semiHidden="0" w:uiPriority="60" w:unhideWhenUsed="0"/>
+    <w:lsdException w:name="Light List Accent 2" w:semiHidden="0" w:uiPriority="61" w:unhideWhenUsed="0"/>
+    <w:lsdException w:name="Light Grid Accent 2" w:semiHidden="0" w:uiPriority="62" w:unhideWhenUsed="0"/>
+    <w:lsdException w:name="Medium Shading 1 Accent 2" w:semiHidden="0" w:uiPriority="63" w:unhideWhenUsed="0"/>
+    <w:lsdException w:name="Medium Shading 2 Accent 2" w:semiHidden="0" w:uiPriority="64" w:unhideWhenUsed="0"/>
+    <w:lsdException w:name="Medium List 1 Accent 2" w:semiHidden="0" w:uiPriority="65" w:unhideWhenUsed="0"/>
+    <w:lsdException w:name="Medium List 2 Accent 2" w:semiHidden="0" w:uiPriority="66" w:unhideWhenUsed="0"/>
+    <w:lsdException w:name="Medium Grid 1 Accent 2" w:semiHidden="0" w:uiPriority="67" w:unhideWhenUsed="0"/>
+    <w:lsdException w:name="Medium Grid 2 Accent 2" w:semiHidden="0" w:uiPriority="68" w:unhideWhenUsed="0"/>
+    <w:lsdException w:name="Medium Grid 3 Accent 2" w:semiHidden="0" w:uiPriority="69" w:unhideWhenUsed="0"/>
+    <w:lsdException w:name="Dark List Accent 2" w:semiHidden="0" w:uiPriority="70" w:unhideWhenUsed="0"/>
+    <w:lsdException w:name="Colorful Shading Accent 2" w:semiHidden="0" w:uiPriority="71" w:unhideWhenUsed="0"/>
+    <w:lsdException w:name="Colorful List Accent 2" w:semiHidden="0" w:uiPriority="72" w:unhideWhenUsed="0"/>
+    <w:lsdException w:name="Colorful Grid Accent 2" w:semiHidden="0" w:uiPriority="73" w:unhideWhenUsed="0"/>
+    <w:lsdException w:name="Light Shading Accent 3" w:semiHidden="0" w:uiPriority="60" w:unhideWhenUsed="0"/>
+    <w:lsdException w:name="Light List Accent 3" w:semiHidden="0" w:uiPriority="61" w:unhideWhenUsed="0"/>
+    <w:lsdException w:name="Light Grid Accent 3" w:semiHidden="0" w:uiPriority="62" w:unhideWhenUsed="0"/>
+    <w:lsdException w:name="Medium Shading 1 Accent 3" w:semiHidden="0" w:uiPriority="63" w:unhideWhenUsed="0"/>
+    <w:lsdException w:name="Medium Shading 2 Accent 3" w:semiHidden="0" w:uiPriority="64" w:unhideWhenUsed="0"/>
+    <w:lsdException w:name="Medium List 1 Accent 3" w:semiHidden="0" w:uiPriority="65" w:unhideWhenUsed="0"/>
+    <w:lsdException w:name="Medium List 2 Accent 3" w:semiHidden="0" w:uiPriority="66" w:unhideWhenUsed="0"/>
+    <w:lsdException w:name="Medium Grid 1 Accent 3" w:semiHidden="0" w:uiPriority="67" w:unhideWhenUsed="0"/>
+    <w:lsdException w:name="Medium Grid 2 Accent 3" w:semiHidden="0" w:uiPriority="68" w:unhideWhenUsed="0"/>
+    <w:lsdException w:name="Medium Grid 3 Accent 3" w:semiHidden="0" w:uiPriority="69" w:unhideWhenUsed="0"/>
+    <w:lsdException w:name="Dark List Accent 3" w:semiHidden="0" w:uiPriority="70" w:unhideWhenUsed="0"/>
+    <w:lsdException w:name="Colorful Shading Accent 3" w:semiHidden="0" w:uiPriority="71" w:unhideWhenUsed="0"/>
+    <w:lsdException w:name="Colorful List Accent 3" w:semiHidden="0" w:uiPriority="72" w:unhideWhenUsed="0"/>
+    <w:lsdException w:name="Colorful Grid Accent 3" w:semiHidden="0" w:uiPriority="73" w:unhideWhenUsed="0"/>
+    <w:lsdException w:name="Light Shading Accent 4" w:semiHidden="0" w:uiPriority="60" w:unhideWhenUsed="0"/>
+    <w:lsdException w:name="Light List Accent 4" w:semiHidden="0" w:uiPriority="61" w:unhideWhenUsed="0"/>
+    <w:lsdException w:name="Light Grid Accent 4" w:semiHidden="0" w:uiPriority="62" w:unhideWhenUsed="0"/>
+    <w:lsdException w:name="Medium Shading 1 Accent 4" w:semiHidden="0" w:uiPriority="63" w:unhideWhenUsed="0"/>
+    <w:lsdException w:name="Medium Shading 2 Accent 4" w:semiHidden="0" w:uiPriority="64" w:unhideWhenUsed="0"/>
+    <w:lsdException w:name="Medium List 1 Accent 4" w:semiHidden="0" w:uiPriority="65" w:unhideWhenUsed="0"/>
+    <w:lsdException w:name="Medium List 2 Accent 4" w:semiHidden="0" w:uiPriority="66" w:unhideWhenUsed="0"/>
+    <w:lsdException w:name="Medium Grid 1 Accent 4" w:semiHidden="0" w:uiPriority="67" w:unhideWhenUsed="0"/>
+    <w:lsdException w:name="Medium Grid 2 Accent 4" w:semiHidden="0" w:uiPriority="68" w:unhideWhenUsed="0"/>
+    <w:lsdException w:name="Medium Grid 3 Accent 4" w:semiHidden="0" w:uiPriority="69" w:unhideWhenUsed="0"/>
+    <w:lsdException w:name="Dark List Accent 4" w:semiHidden="0" w:uiPriority="70" w:unhideWhenUsed="0"/>
+    <w:lsdException w:name="Colorful Shading Accent 4" w:semiHidden="0" w:uiPriority="71" w:unhideWhenUsed="0"/>
+    <w:lsdException w:name="Colorful List Accent 4" w:semiHidden="0" w:uiPriority="72" w:unhideWhenUsed="0"/>
+    <w:lsdException w:name="Colorful Grid Accent 4" w:semiHidden="0" w:uiPriority="73" w:unhideWhenUsed="0"/>
+    <w:lsdException w:name="Light Shading Accent 5" w:semiHidden="0" w:uiPriority="60" w:unhideWhenUsed="0"/>
+    <w:lsdException w:name="Light List Accent 5" w:semiHidden="0" w:uiPriority="61" w:unhideWhenUsed="0"/>
+    <w:lsdException w:name="Light Grid Accent 5" w:semiHidden="0" w:uiPriority="62" w:unhideWhenUsed="0"/>
+    <w:lsdException w:name="Medium Shading 1 Accent 5" w:semiHidden="0" w:uiPriority="63" w:unhideWhenUsed="0"/>
+    <w:lsdException w:name="Medium Shading 2 Accent 5" w:semiHidden="0" w:uiPriority="64" w:unhideWhenUsed="0"/>
+    <w:lsdException w:name="Medium List 1 Accent 5" w:semiHidden="0" w:uiPriority="65" w:unhideWhenUsed="0"/>
+    <w:lsdException w:name="Medium List 2 Accent 5" w:semiHidden="0" w:uiPriority="66" w:unhideWhenUsed="0"/>
+    <w:lsdException w:name="Medium Grid 1 Accent 5" w:semiHidden="0" w:uiPriority="67" w:unhideWhenUsed="0"/>
+    <w:lsdException w:name="Medium Grid 2 Accent 5" w:semiHidden="0" w:uiPriority="68" w:unhideWhenUsed="0"/>
+    <w:lsdException w:name="Medium Grid 3 Accent 5" w:semiHidden="0" w:uiPriority="69" w:unhideWhenUsed="0"/>
+    <w:lsdException w:name="Dark List Accent 5" w:semiHidden="0" w:uiPriority="70" w:unhideWhenUsed="0"/>
+    <w:lsdException w:name="Colorful Shading Accent 5" w:semiHidden="0" w:uiPriority="71" w:unhideWhenUsed="0"/>
+    <w:lsdException w:name="Colorful List Accent 5" w:semiHidden="0" w:uiPriority="72" w:unhideWhenUsed="0"/>
+    <w:lsdException w:name="Colorful Grid Accent 5" w:semiHidden="0" w:uiPriority="73" w:unhideWhenUsed="0"/>
+    <w:lsdException w:name="Light Shading Accent 6" w:semiHidden="0" w:uiPriority="60" w:unhideWhenUsed="0"/>
+    <w:lsdException w:name="Light List Accent 6" w:semiHidden="0" w:uiPriority="61" w:unhideWhenUsed="0"/>
+    <w:lsdException w:name="Light Grid Accent 6" w:semiHidden="0" w:uiPriority="62" w:unhideWhenUsed="0"/>
+    <w:lsdException w:name="Medium Shading 1 Accent 6" w:semiHidden="0" w:uiPriority="63" w:unhideWhenUsed="0"/>
+    <w:lsdException w:name="Medium Shading 2 Accent 6" w:semiHidden="0" w:uiPriority="64" w:unhideWhenUsed="0"/>
+    <w:lsdException w:name="Medium List 1 Accent 6" w:semiHidden="0" w:uiPriority="65" w:unhideWhenUsed="0"/>
+    <w:lsdException w:name="Medium List 2 Accent 6" w:semiHidden="0" w:uiPriority="66" w:unhideWhenUsed="0"/>
+    <w:lsdException w:name="Medium Grid 1 Accent 6" w:semiHidden="0" w:uiPriority="67" w:unhideWhenUsed="0"/>
+    <w:lsdException w:name="Medium Grid 2 Accent 6" w:semiHidden="0" w:uiPriority="68" w:unhideWhenUsed="0"/>
+    <w:lsdException w:name="Medium Grid 3 Accent 6" w:semiHidden="0" w:uiPriority="69" w:unhideWhenUsed="0"/>
+    <w:lsdException w:name="Dark List Accent 6" w:semiHidden="0" w:uiPriority="70" w:unhideWhenUsed="0"/>
+    <w:lsdException w:name="Colorful Shading Accent 6" w:semiHidden="0" w:uiPriority="71" w:unhideWhenUsed="0"/>
+    <w:lsdException w:name="Colorful List Accent 6" w:semiHidden="0" w:uiPriority="72" w:unhideWhenUsed="0"/>
+    <w:lsdException w:name="Colorful Grid Accent 6" w:semiHidden="0" w:uiPriority="73" w:unhideWhenUsed="0"/>
+    <w:lsdException w:name="Subtle Emphasis" w:semiHidden="0" w:uiPriority="19" w:unhideWhenUsed="0" w:qFormat="1"/>
+    <w:lsdException w:name="Intense Emphasis" w:semiHidden="0" w:uiPriority="21" w:unhideWhenUsed="0" w:qFormat="1"/>
+    <w:lsdException w:name="Subtle Reference" w:semiHidden="0" w:uiPriority="31" w:unhideWhenUsed="0" w:qFormat="1"/>
+    <w:lsdException w:name="Intense Reference" w:semiHidden="0" w:uiPriority="32" w:unhideWhenUsed="0" w:qFormat="1"/>
+    <w:lsdException w:name="Book Title" w:semiHidden="0" w:uiPriority="33" w:unhideWhenUsed="0" w:qFormat="1"/>
+    <w:lsdException w:name="Bibliography" w:uiPriority="37"/>
+    <w:lsdException w:name="TOC Heading" w:uiPriority="39" w:qFormat="1"/>
+  </w:latentStyles>
+  <w:style w:type="paragraph" w:default="1" w:styleId="Normal">
+    <w:name w:val="Normal"/>
+    <w:qFormat/>
+  </w:style>
+  <w:style w:type="character" w:default="1" w:styleId="DefaultParagraphFont">
+    <w:name w:val="Default Paragraph Font"/>
+    <w:uiPriority w:val="1"/>
+    <w:semiHidden/>
+    <w:unhideWhenUsed/>
+  </w:style>
+  <w:style w:type="table" w:default="1" w:styleId="TableNormal">
+    <w:name w:val="Normal Table"/>
+    <w:uiPriority w:val="99"/>
+    <w:semiHidden/>
+    <w:unhideWhenUsed/>
+    <w:tblPr>
+      <w:tblInd w:w="0" w:type="dxa"/>
+      <w:tblCellMar>
+        <w:top w:w="0" w:type="dxa"/>
+        <w:left w:w="108" w:type="dxa"/>
+        <w:bottom w:w="0" w:type="dxa"/>
+        <w:right w:w="108" w:type="dxa"/>
+      </w:tblCellMar>
+    </w:tblPr>
+  </w:style>
+  <w:style w:type="numbering" w:default="1" w:styleId="NoList">
+    <w:name w:val="No List"/>
+    <w:uiPriority w:val="99"/>
+    <w:semiHidden/>
+    <w:unhideWhenUsed/>
+  </w:style>
+</w:styles>
+</file>
+
 <file path=word/theme/theme1.xml><?xml version="1.0" encoding="utf-8"?>
 <a:theme xmlns:a="http://schemas.openxmlformats.org/drawingml/2006/main" name="Office Theme">
   <a:themeElements>
@@ -56842,7 +57163,7 @@
     </a:clrScheme>
     <a:fontScheme name="Office">
       <a:majorFont>
-        <a:latin typeface="Calibri Light" panose="020F0302020204030204"/>
+        <a:latin typeface="Calibri Light"/>
         <a:ea typeface=""/>
         <a:cs typeface=""/>
         <a:font script="Jpan" typeface="游ゴシック Light"/>
@@ -56894,7 +57215,7 @@
         <a:font script="Tfng" typeface="Ebrima"/>
       </a:majorFont>
       <a:minorFont>
-        <a:latin typeface="Calibri" panose="020F0502020204030204"/>
+        <a:latin typeface="Calibri"/>
         <a:ea typeface=""/>
         <a:cs typeface=""/>
         <a:font script="Jpan" typeface="游明朝"/>
@@ -57088,7 +57409,7 @@
   <a:extraClrSchemeLst/>
   <a:extLst>
     <a:ext uri="{05A4C25C-085E-4340-85A3-A5531E510DB2}">
-      <thm15:themeFamily xmlns:thm15="http://schemas.microsoft.com/office/thememl/2012/main" name="Office Theme" id="{62F939B6-93AF-4DB8-9C6B-D6C7DFDC589F}" vid="{4A3C46E8-61CC-4603-A589-7422A47A8E4A}"/>
+      <thm15:themeFamily xmlns:thm15="http://schemas.microsoft.com/office/thememl/2012/main" xmlns="" name="Office Theme" id="{62F939B6-93AF-4DB8-9C6B-D6C7DFDC589F}" vid="{4A3C46E8-61CC-4603-A589-7422A47A8E4A}"/>
     </a:ext>
   </a:extLst>
 </a:theme>
@@ -57099,7 +57420,7 @@
 </file>
 
 <file path=customXml/itemProps1.xml><?xml version="1.0" encoding="utf-8"?>
-<ds:datastoreItem xmlns:ds="http://schemas.openxmlformats.org/officeDocument/2006/customXml" ds:itemID="{076AAAEA-6B72-4D6E-A3C1-019EF2D5A743}">
+<ds:datastoreItem xmlns:ds="http://schemas.openxmlformats.org/officeDocument/2006/customXml" ds:itemID="{0168EB31-EEDE-4825-9BE0-99239FB0ED92}">
   <ds:schemaRefs>
     <ds:schemaRef ds:uri="http://schemas.openxmlformats.org/officeDocument/2006/bibliography"/>
   </ds:schemaRefs>

</xml_diff>